<commit_message>
Umfeldanalyse um Frameworks erweitert
</commit_message>
<xml_diff>
--- a/DiplomarbeitDoku/Theorie_Geschichte/Umfeldanalyse_Entwicklungsumgebung.docx
+++ b/DiplomarbeitDoku/Theorie_Geschichte/Umfeldanalyse_Entwicklungsumgebung.docx
@@ -5,19 +5,13 @@
     <w:p>
       <w:pPr>
         <w:pStyle w:val="berschrift1"/>
-        <w:rPr>
-          <w:sz w:val="36"/>
-          <w:szCs w:val="36"/>
-        </w:rPr>
       </w:pPr>
       <w:bookmarkStart w:id="0" w:name="_Toc26520870"/>
       <w:bookmarkStart w:id="1" w:name="_Toc26521254"/>
       <w:bookmarkStart w:id="2" w:name="_Toc26523406"/>
-      <w:r>
-        <w:rPr>
-          <w:sz w:val="36"/>
-          <w:szCs w:val="36"/>
-        </w:rPr>
+      <w:bookmarkStart w:id="3" w:name="_GoBack"/>
+      <w:bookmarkEnd w:id="3"/>
+      <w:r>
         <w:t>Umfeldanalyse</w:t>
       </w:r>
       <w:bookmarkEnd w:id="0"/>
@@ -27,52 +21,19 @@
     <w:p>
       <w:pPr>
         <w:pStyle w:val="berschrift2"/>
-        <w:rPr>
-          <w:sz w:val="28"/>
-          <w:szCs w:val="28"/>
-        </w:rPr>
-      </w:pPr>
-      <w:bookmarkStart w:id="3" w:name="_Toc26520871"/>
-      <w:bookmarkStart w:id="4" w:name="_Toc26521255"/>
-      <w:bookmarkStart w:id="5" w:name="_Toc26523407"/>
-      <w:r>
-        <w:rPr>
-          <w:sz w:val="28"/>
-          <w:szCs w:val="28"/>
-        </w:rPr>
+      </w:pPr>
+      <w:bookmarkStart w:id="4" w:name="_Toc26520871"/>
+      <w:bookmarkStart w:id="5" w:name="_Toc26521255"/>
+      <w:bookmarkStart w:id="6" w:name="_Toc26523407"/>
+      <w:r>
         <w:t>Entwicklungsumgebung</w:t>
       </w:r>
-      <w:bookmarkEnd w:id="3"/>
       <w:bookmarkEnd w:id="4"/>
       <w:bookmarkEnd w:id="5"/>
-    </w:p>
-    <w:p>
-      <w:pPr>
-        <w:pStyle w:val="Aufzhlungszeichen2"/>
-        <w:numPr>
-          <w:ilvl w:val="0"/>
-          <w:numId w:val="0"/>
-        </w:numPr>
-        <w:rPr>
-          <w:lang w:val="de-AT"/>
-        </w:rPr>
-      </w:pPr>
-    </w:p>
-    <w:p>
-      <w:pPr>
-        <w:ind w:left="-360" w:firstLine="360"/>
-        <w:rPr>
-          <w:sz w:val="28"/>
-          <w:szCs w:val="28"/>
-          <w:lang w:val="de-AT"/>
-        </w:rPr>
-      </w:pPr>
-      <w:r>
-        <w:rPr>
-          <w:sz w:val="28"/>
-          <w:szCs w:val="28"/>
-          <w:lang w:val="de-AT"/>
-        </w:rPr>
+      <w:bookmarkEnd w:id="6"/>
+    </w:p>
+    <w:p>
+      <w:r>
         <w:t xml:space="preserve">Die Auswahlkriterien: </w:t>
       </w:r>
     </w:p>
@@ -83,19 +44,8 @@
           <w:ilvl w:val="0"/>
           <w:numId w:val="4"/>
         </w:numPr>
-        <w:ind w:left="360"/>
-        <w:rPr>
-          <w:sz w:val="28"/>
-          <w:szCs w:val="28"/>
-          <w:lang w:val="de-AT"/>
-        </w:rPr>
-      </w:pPr>
-      <w:r>
-        <w:rPr>
-          <w:sz w:val="28"/>
-          <w:szCs w:val="28"/>
-          <w:lang w:val="de-AT"/>
-        </w:rPr>
+      </w:pPr>
+      <w:r>
         <w:t>Syntax-Highlighting</w:t>
       </w:r>
     </w:p>
@@ -106,19 +56,8 @@
           <w:ilvl w:val="0"/>
           <w:numId w:val="4"/>
         </w:numPr>
-        <w:ind w:left="360"/>
-        <w:rPr>
-          <w:sz w:val="28"/>
-          <w:szCs w:val="28"/>
-          <w:lang w:val="de-AT"/>
-        </w:rPr>
-      </w:pPr>
-      <w:r>
-        <w:rPr>
-          <w:sz w:val="28"/>
-          <w:szCs w:val="28"/>
-          <w:lang w:val="de-AT"/>
-        </w:rPr>
+      </w:pPr>
+      <w:r>
         <w:t>Übersichtlicher Dateien-Manager</w:t>
       </w:r>
     </w:p>
@@ -129,102 +68,55 @@
           <w:ilvl w:val="0"/>
           <w:numId w:val="4"/>
         </w:numPr>
-        <w:ind w:left="360"/>
-        <w:rPr>
-          <w:sz w:val="28"/>
-          <w:szCs w:val="28"/>
-          <w:lang w:val="de-AT"/>
-        </w:rPr>
-      </w:pPr>
-      <w:r>
-        <w:rPr>
-          <w:sz w:val="28"/>
-          <w:szCs w:val="28"/>
-          <w:lang w:val="de-AT"/>
-        </w:rPr>
+      </w:pPr>
+      <w:r>
         <w:t>Angemessener CPU-Verbrauch</w:t>
       </w:r>
     </w:p>
     <w:p>
       <w:pPr>
-        <w:rPr>
-          <w:lang w:val="de-AT"/>
-        </w:rPr>
-      </w:pPr>
-    </w:p>
-    <w:p>
-      <w:pPr>
         <w:pStyle w:val="berschrift3"/>
-      </w:pPr>
-      <w:bookmarkStart w:id="6" w:name="_Toc26520872"/>
-      <w:bookmarkStart w:id="7" w:name="_Toc26521256"/>
-      <w:bookmarkStart w:id="8" w:name="_Toc26523408"/>
+        <w:ind w:left="851" w:hanging="851"/>
+      </w:pPr>
+      <w:bookmarkStart w:id="7" w:name="_Toc26520872"/>
+      <w:bookmarkStart w:id="8" w:name="_Toc26521256"/>
+      <w:bookmarkStart w:id="9" w:name="_Toc26523408"/>
       <w:r>
         <w:t>Notepad++</w:t>
       </w:r>
-      <w:bookmarkEnd w:id="6"/>
       <w:bookmarkEnd w:id="7"/>
       <w:bookmarkEnd w:id="8"/>
-    </w:p>
-    <w:p>
-      <w:pPr>
-        <w:rPr>
-          <w:sz w:val="28"/>
-          <w:szCs w:val="28"/>
-          <w:lang w:val="de-AT"/>
-        </w:rPr>
-      </w:pPr>
-      <w:r>
-        <w:rPr>
-          <w:sz w:val="28"/>
-          <w:szCs w:val="28"/>
-          <w:lang w:val="de-AT"/>
-        </w:rPr>
+      <w:bookmarkEnd w:id="9"/>
+    </w:p>
+    <w:p>
+      <w:r>
         <w:t>Version: 7.5.6 64-Bit (19. März</w:t>
       </w:r>
       <w:r>
-        <w:rPr>
-          <w:sz w:val="28"/>
-          <w:szCs w:val="28"/>
-          <w:lang w:val="de-AT"/>
-        </w:rPr>
         <w:t xml:space="preserve"> </w:t>
       </w:r>
       <w:r>
-        <w:rPr>
-          <w:sz w:val="28"/>
-          <w:szCs w:val="28"/>
-          <w:lang w:val="de-AT"/>
-        </w:rPr>
         <w:t>2019)</w:t>
       </w:r>
     </w:p>
     <w:p>
-      <w:pPr>
-        <w:rPr>
-          <w:sz w:val="28"/>
-          <w:szCs w:val="28"/>
-          <w:lang w:val="de-AT"/>
-        </w:rPr>
-      </w:pPr>
-      <w:r>
-        <w:rPr>
-          <w:sz w:val="28"/>
-          <w:szCs w:val="28"/>
-          <w:lang w:val="de-AT"/>
-        </w:rPr>
+      <w:r>
         <w:t>Lizenz: Freeware</w:t>
       </w:r>
     </w:p>
     <w:p>
       <w:pPr>
         <w:pStyle w:val="berschrift4"/>
-      </w:pPr>
-      <w:bookmarkStart w:id="9" w:name="_Toc26523409"/>
-      <w:r>
-        <w:t>Vorteile</w:t>
-      </w:r>
-      <w:bookmarkEnd w:id="9"/>
+        <w:ind w:left="993" w:hanging="993"/>
+      </w:pPr>
+      <w:bookmarkStart w:id="10" w:name="_Toc26523409"/>
+      <w:r>
+        <w:t>V</w:t>
+      </w:r>
+      <w:r>
+        <w:t>orteile</w:t>
+      </w:r>
+      <w:bookmarkEnd w:id="10"/>
       <w:r>
         <w:t xml:space="preserve"> </w:t>
       </w:r>
@@ -236,34 +128,14 @@
           <w:ilvl w:val="0"/>
           <w:numId w:val="16"/>
         </w:numPr>
-        <w:rPr>
-          <w:sz w:val="28"/>
-          <w:szCs w:val="28"/>
-          <w:lang w:val="de-AT"/>
-        </w:rPr>
-      </w:pPr>
-      <w:r>
-        <w:rPr>
-          <w:sz w:val="28"/>
-          <w:szCs w:val="28"/>
-          <w:lang w:val="de-AT"/>
-        </w:rPr>
+      </w:pPr>
+      <w:r>
         <w:t xml:space="preserve">Plug-In </w:t>
       </w:r>
       <w:r>
-        <w:rPr>
-          <w:sz w:val="28"/>
-          <w:szCs w:val="28"/>
-          <w:lang w:val="de-AT"/>
-        </w:rPr>
         <w:t>E</w:t>
       </w:r>
       <w:r>
-        <w:rPr>
-          <w:sz w:val="28"/>
-          <w:szCs w:val="28"/>
-          <w:lang w:val="de-AT"/>
-        </w:rPr>
         <w:t>rweiterbar</w:t>
       </w:r>
     </w:p>
@@ -274,18 +146,8 @@
           <w:ilvl w:val="0"/>
           <w:numId w:val="16"/>
         </w:numPr>
-        <w:rPr>
-          <w:sz w:val="28"/>
-          <w:szCs w:val="28"/>
-          <w:lang w:val="de-AT"/>
-        </w:rPr>
-      </w:pPr>
-      <w:r>
-        <w:rPr>
-          <w:sz w:val="28"/>
-          <w:szCs w:val="28"/>
-          <w:lang w:val="de-AT"/>
-        </w:rPr>
+      </w:pPr>
+      <w:r>
         <w:t>Automatische Codevervollständigung per Tastendruck</w:t>
       </w:r>
     </w:p>
@@ -296,18 +158,8 @@
           <w:ilvl w:val="0"/>
           <w:numId w:val="16"/>
         </w:numPr>
-        <w:rPr>
-          <w:sz w:val="28"/>
-          <w:szCs w:val="28"/>
-          <w:lang w:val="de-AT"/>
-        </w:rPr>
-      </w:pPr>
-      <w:r>
-        <w:rPr>
-          <w:sz w:val="28"/>
-          <w:szCs w:val="28"/>
-          <w:lang w:val="de-AT"/>
-        </w:rPr>
+      </w:pPr>
+      <w:r>
         <w:t>Syntax-Highlighting</w:t>
       </w:r>
     </w:p>
@@ -318,32 +170,23 @@
           <w:ilvl w:val="0"/>
           <w:numId w:val="16"/>
         </w:numPr>
-        <w:rPr>
-          <w:sz w:val="28"/>
-          <w:szCs w:val="28"/>
-          <w:lang w:val="de-AT"/>
-        </w:rPr>
-      </w:pPr>
-      <w:r>
-        <w:rPr>
-          <w:sz w:val="28"/>
-          <w:szCs w:val="28"/>
-          <w:lang w:val="de-AT"/>
-        </w:rPr>
+      </w:pPr>
+      <w:r>
         <w:t>Geringer CPU-Verbrauch</w:t>
       </w:r>
     </w:p>
     <w:p>
       <w:pPr>
         <w:pStyle w:val="berschrift4"/>
-      </w:pPr>
-      <w:bookmarkStart w:id="10" w:name="_Toc26520873"/>
-      <w:bookmarkStart w:id="11" w:name="_Toc26523410"/>
+        <w:ind w:left="993" w:hanging="993"/>
+      </w:pPr>
+      <w:bookmarkStart w:id="11" w:name="_Toc26520873"/>
+      <w:bookmarkStart w:id="12" w:name="_Toc26523410"/>
       <w:r>
         <w:t>Nachteile</w:t>
       </w:r>
-      <w:bookmarkEnd w:id="10"/>
       <w:bookmarkEnd w:id="11"/>
+      <w:bookmarkEnd w:id="12"/>
     </w:p>
     <w:p>
       <w:pPr>
@@ -352,18 +195,8 @@
           <w:ilvl w:val="0"/>
           <w:numId w:val="18"/>
         </w:numPr>
-        <w:rPr>
-          <w:sz w:val="28"/>
-          <w:szCs w:val="28"/>
-          <w:lang w:val="de-AT"/>
-        </w:rPr>
-      </w:pPr>
-      <w:r>
-        <w:rPr>
-          <w:sz w:val="28"/>
-          <w:szCs w:val="28"/>
-          <w:lang w:val="de-AT"/>
-        </w:rPr>
+      </w:pPr>
+      <w:r>
         <w:t>Nicht übersichtlicher Dateien-Manager</w:t>
       </w:r>
     </w:p>
@@ -374,157 +207,53 @@
           <w:ilvl w:val="0"/>
           <w:numId w:val="18"/>
         </w:numPr>
-        <w:rPr>
-          <w:sz w:val="28"/>
-          <w:szCs w:val="28"/>
-          <w:lang w:val="de-AT"/>
-        </w:rPr>
-      </w:pPr>
-      <w:r>
-        <w:rPr>
-          <w:sz w:val="28"/>
-          <w:szCs w:val="28"/>
-          <w:lang w:val="de-AT"/>
-        </w:rPr>
+      </w:pPr>
+      <w:r>
         <w:t>Split-Screening</w:t>
       </w:r>
       <w:r>
-        <w:rPr>
-          <w:sz w:val="28"/>
-          <w:szCs w:val="28"/>
-          <w:lang w:val="de-AT"/>
-        </w:rPr>
         <w:t xml:space="preserve"> der Dateien nur begrenzt möglich (maximal 2 Dateien möglich)</w:t>
       </w:r>
     </w:p>
     <w:p>
       <w:pPr>
         <w:pStyle w:val="berschrift4"/>
-      </w:pPr>
-      <w:bookmarkStart w:id="12" w:name="_Toc26520874"/>
-      <w:bookmarkStart w:id="13" w:name="_Toc26523411"/>
+        <w:ind w:left="993" w:hanging="1020"/>
+      </w:pPr>
+      <w:bookmarkStart w:id="13" w:name="_Toc26520874"/>
+      <w:bookmarkStart w:id="14" w:name="_Toc26523411"/>
       <w:r>
         <w:t>Kosten</w:t>
       </w:r>
-      <w:bookmarkEnd w:id="12"/>
       <w:bookmarkEnd w:id="13"/>
-    </w:p>
-    <w:p>
-      <w:pPr>
-        <w:rPr>
-          <w:sz w:val="28"/>
-          <w:szCs w:val="28"/>
-          <w:lang w:val="de-AT"/>
-        </w:rPr>
-      </w:pPr>
-      <w:r>
-        <w:rPr>
-          <w:sz w:val="28"/>
-          <w:szCs w:val="28"/>
-          <w:lang w:val="de-AT"/>
-        </w:rPr>
+      <w:bookmarkEnd w:id="14"/>
+    </w:p>
+    <w:p>
+      <w:r>
         <w:t xml:space="preserve">Da es sich hier um eine Freeware handelt, </w:t>
       </w:r>
       <w:r>
-        <w:rPr>
-          <w:sz w:val="28"/>
-          <w:szCs w:val="28"/>
-          <w:lang w:val="de-AT"/>
-        </w:rPr>
         <w:t>würden</w:t>
       </w:r>
       <w:r>
-        <w:rPr>
-          <w:sz w:val="28"/>
-          <w:szCs w:val="28"/>
-          <w:lang w:val="de-AT"/>
-        </w:rPr>
         <w:t xml:space="preserve"> keine Kosten</w:t>
       </w:r>
       <w:r>
-        <w:rPr>
-          <w:sz w:val="28"/>
-          <w:szCs w:val="28"/>
-          <w:lang w:val="de-AT"/>
-        </w:rPr>
         <w:t xml:space="preserve"> entstehen</w:t>
       </w:r>
       <w:r>
-        <w:rPr>
-          <w:sz w:val="28"/>
-          <w:szCs w:val="28"/>
-          <w:lang w:val="de-AT"/>
-        </w:rPr>
         <w:t>.</w:t>
       </w:r>
     </w:p>
     <w:p>
       <w:pPr>
-        <w:rPr>
-          <w:lang w:val="de-AT"/>
-        </w:rPr>
-      </w:pPr>
-    </w:p>
-    <w:p>
-      <w:pPr>
-        <w:rPr>
-          <w:lang w:val="de-AT"/>
-        </w:rPr>
-      </w:pPr>
-      <w:bookmarkStart w:id="14" w:name="_GoBack"/>
-      <w:bookmarkEnd w:id="14"/>
-    </w:p>
-    <w:p>
-      <w:pPr>
-        <w:rPr>
-          <w:lang w:val="de-AT"/>
-        </w:rPr>
-      </w:pPr>
-    </w:p>
-    <w:p>
-      <w:pPr>
-        <w:rPr>
-          <w:lang w:val="de-AT"/>
-        </w:rPr>
-      </w:pPr>
-    </w:p>
-    <w:p>
-      <w:pPr>
-        <w:rPr>
-          <w:lang w:val="de-AT"/>
-        </w:rPr>
-      </w:pPr>
-    </w:p>
-    <w:p>
-      <w:pPr>
-        <w:rPr>
-          <w:lang w:val="de-AT"/>
-        </w:rPr>
-      </w:pPr>
-    </w:p>
-    <w:p>
-      <w:pPr>
-        <w:rPr>
-          <w:lang w:val="de-AT"/>
-        </w:rPr>
-      </w:pPr>
-    </w:p>
-    <w:p>
-      <w:pPr>
-        <w:rPr>
-          <w:lang w:val="de-AT"/>
-        </w:rPr>
-      </w:pPr>
-    </w:p>
-    <w:p>
-      <w:pPr>
         <w:pStyle w:val="berschrift3"/>
+        <w:ind w:left="851" w:hanging="851"/>
       </w:pPr>
       <w:bookmarkStart w:id="15" w:name="_Toc26520875"/>
       <w:bookmarkStart w:id="16" w:name="_Toc26521257"/>
       <w:bookmarkStart w:id="17" w:name="_Toc26523412"/>
       <w:r>
-        <w:lastRenderedPageBreak/>
         <w:t>Visual Studio</w:t>
       </w:r>
       <w:bookmarkEnd w:id="15"/>
@@ -532,72 +261,25 @@
       <w:bookmarkEnd w:id="17"/>
     </w:p>
     <w:p>
-      <w:pPr>
-        <w:rPr>
-          <w:sz w:val="28"/>
-          <w:szCs w:val="28"/>
-          <w:lang w:val="de-AT"/>
-        </w:rPr>
-      </w:pPr>
-      <w:r>
-        <w:rPr>
-          <w:sz w:val="28"/>
-          <w:szCs w:val="28"/>
-          <w:lang w:val="de-AT"/>
-        </w:rPr>
+      <w:r>
         <w:t>Version: Enterprise 201</w:t>
       </w:r>
       <w:r>
-        <w:rPr>
-          <w:sz w:val="28"/>
-          <w:szCs w:val="28"/>
-          <w:lang w:val="de-AT"/>
-        </w:rPr>
         <w:t>9</w:t>
       </w:r>
     </w:p>
     <w:p>
-      <w:pPr>
-        <w:rPr>
-          <w:sz w:val="28"/>
-          <w:szCs w:val="28"/>
-          <w:lang w:val="de-AT"/>
-        </w:rPr>
-      </w:pPr>
-      <w:r>
-        <w:rPr>
-          <w:sz w:val="28"/>
-          <w:szCs w:val="28"/>
-        </w:rPr>
-        <w:t>Lizenz</w:t>
-      </w:r>
-      <w:r>
-        <w:rPr>
-          <w:sz w:val="28"/>
-          <w:szCs w:val="28"/>
-          <w:lang w:val="de-AT"/>
-        </w:rPr>
-        <w:t xml:space="preserve">:  </w:t>
-      </w:r>
-      <w:r>
-        <w:rPr>
-          <w:sz w:val="28"/>
-          <w:szCs w:val="28"/>
-        </w:rPr>
-        <w:t>Kostenlos</w:t>
-      </w:r>
-      <w:r>
-        <w:rPr>
-          <w:sz w:val="28"/>
-          <w:szCs w:val="28"/>
-          <w:lang w:val="de-AT"/>
-        </w:rPr>
-        <w:t xml:space="preserve"> durch Schullizenz (ansonsten 7707€/einmalig)</w:t>
+      <w:r>
+        <w:t xml:space="preserve">Lizenz:  </w:t>
+      </w:r>
+      <w:r>
+        <w:t>Kostenlos durch Schullizenz (ansonsten 7707€/einmalig)</w:t>
       </w:r>
     </w:p>
     <w:p>
       <w:pPr>
         <w:pStyle w:val="berschrift4"/>
+        <w:ind w:left="993" w:hanging="993"/>
       </w:pPr>
       <w:bookmarkStart w:id="18" w:name="_Toc26523413"/>
       <w:r>
@@ -612,18 +294,8 @@
           <w:ilvl w:val="0"/>
           <w:numId w:val="32"/>
         </w:numPr>
-        <w:rPr>
-          <w:sz w:val="28"/>
-          <w:szCs w:val="28"/>
-          <w:lang w:val="de-AT"/>
-        </w:rPr>
-      </w:pPr>
-      <w:r>
-        <w:rPr>
-          <w:sz w:val="28"/>
-          <w:szCs w:val="28"/>
-          <w:lang w:val="de-AT"/>
-        </w:rPr>
+      </w:pPr>
+      <w:r>
         <w:t>Benutzte Umgebung während der Schulzeit</w:t>
       </w:r>
     </w:p>
@@ -634,18 +306,8 @@
           <w:ilvl w:val="0"/>
           <w:numId w:val="32"/>
         </w:numPr>
-        <w:rPr>
-          <w:sz w:val="28"/>
-          <w:szCs w:val="28"/>
-          <w:lang w:val="de-AT"/>
-        </w:rPr>
-      </w:pPr>
-      <w:r>
-        <w:rPr>
-          <w:sz w:val="28"/>
-          <w:szCs w:val="28"/>
-          <w:lang w:val="de-AT"/>
-        </w:rPr>
+      </w:pPr>
+      <w:r>
         <w:t>Syntax-Highlighting</w:t>
       </w:r>
     </w:p>
@@ -656,18 +318,8 @@
           <w:ilvl w:val="0"/>
           <w:numId w:val="32"/>
         </w:numPr>
-        <w:rPr>
-          <w:sz w:val="28"/>
-          <w:szCs w:val="28"/>
-          <w:lang w:val="de-AT"/>
-        </w:rPr>
-      </w:pPr>
-      <w:r>
-        <w:rPr>
-          <w:sz w:val="28"/>
-          <w:szCs w:val="28"/>
-          <w:lang w:val="de-AT"/>
-        </w:rPr>
+      </w:pPr>
+      <w:r>
         <w:t>Übersichtlicher Dateien-Manager</w:t>
       </w:r>
     </w:p>
@@ -678,18 +330,8 @@
           <w:ilvl w:val="0"/>
           <w:numId w:val="32"/>
         </w:numPr>
-        <w:rPr>
-          <w:sz w:val="28"/>
-          <w:szCs w:val="28"/>
-          <w:lang w:val="de-AT"/>
-        </w:rPr>
-      </w:pPr>
-      <w:r>
-        <w:rPr>
-          <w:sz w:val="28"/>
-          <w:szCs w:val="28"/>
-          <w:lang w:val="de-AT"/>
-        </w:rPr>
+      </w:pPr>
+      <w:r>
         <w:t>Automatischer Codevervollständigung per Tastendruck</w:t>
       </w:r>
     </w:p>
@@ -700,24 +342,15 @@
           <w:ilvl w:val="0"/>
           <w:numId w:val="32"/>
         </w:numPr>
-        <w:rPr>
-          <w:sz w:val="28"/>
-          <w:szCs w:val="28"/>
-          <w:lang w:val="de-AT"/>
-        </w:rPr>
-      </w:pPr>
-      <w:r>
-        <w:rPr>
-          <w:sz w:val="28"/>
-          <w:szCs w:val="28"/>
-          <w:lang w:val="de-AT"/>
-        </w:rPr>
+      </w:pPr>
+      <w:r>
         <w:t>Git Extension inkludiert</w:t>
       </w:r>
     </w:p>
     <w:p>
       <w:pPr>
         <w:pStyle w:val="berschrift4"/>
+        <w:ind w:left="993" w:hanging="993"/>
       </w:pPr>
       <w:bookmarkStart w:id="19" w:name="_Toc26523414"/>
       <w:r>
@@ -732,18 +365,8 @@
           <w:ilvl w:val="0"/>
           <w:numId w:val="33"/>
         </w:numPr>
-        <w:rPr>
-          <w:sz w:val="28"/>
-          <w:szCs w:val="28"/>
-          <w:lang w:val="de-AT"/>
-        </w:rPr>
-      </w:pPr>
-      <w:r>
-        <w:rPr>
-          <w:sz w:val="28"/>
-          <w:szCs w:val="28"/>
-          <w:lang w:val="de-AT"/>
-        </w:rPr>
+      </w:pPr>
+      <w:r>
         <w:t>Sehr hoher CPU-Verbrauch, durch viele irrelevante Funktionen</w:t>
       </w:r>
     </w:p>
@@ -754,90 +377,45 @@
           <w:ilvl w:val="0"/>
           <w:numId w:val="33"/>
         </w:numPr>
-        <w:rPr>
-          <w:sz w:val="28"/>
-          <w:szCs w:val="28"/>
-          <w:lang w:val="de-AT"/>
-        </w:rPr>
-      </w:pPr>
-      <w:r>
-        <w:rPr>
-          <w:sz w:val="28"/>
-          <w:szCs w:val="28"/>
-          <w:lang w:val="de-AT"/>
-        </w:rPr>
+      </w:pPr>
+      <w:r>
         <w:t>Start-Ladezeiten</w:t>
       </w:r>
     </w:p>
     <w:p>
       <w:pPr>
         <w:pStyle w:val="berschrift4"/>
+        <w:ind w:left="993" w:hanging="993"/>
       </w:pPr>
       <w:bookmarkStart w:id="20" w:name="_Toc26523415"/>
       <w:r>
+        <w:lastRenderedPageBreak/>
         <w:t>Kosten</w:t>
       </w:r>
       <w:bookmarkEnd w:id="20"/>
     </w:p>
     <w:p>
-      <w:pPr>
-        <w:rPr>
-          <w:sz w:val="28"/>
-          <w:szCs w:val="28"/>
-          <w:lang w:val="de-AT"/>
-        </w:rPr>
-      </w:pPr>
-      <w:r>
-        <w:rPr>
-          <w:sz w:val="28"/>
-          <w:szCs w:val="28"/>
-          <w:lang w:val="de-AT"/>
-        </w:rPr>
+      <w:r>
         <w:t xml:space="preserve">Da die HTL Mödling uns eine Schülerlizenz zur Verfügung stellt, </w:t>
       </w:r>
       <w:r>
-        <w:rPr>
-          <w:sz w:val="28"/>
-          <w:szCs w:val="28"/>
-          <w:lang w:val="de-AT"/>
-        </w:rPr>
         <w:t xml:space="preserve">würden </w:t>
       </w:r>
       <w:r>
-        <w:rPr>
-          <w:sz w:val="28"/>
-          <w:szCs w:val="28"/>
-          <w:lang w:val="de-AT"/>
-        </w:rPr>
         <w:t>keine Kosten</w:t>
       </w:r>
       <w:r>
-        <w:rPr>
-          <w:sz w:val="28"/>
-          <w:szCs w:val="28"/>
-          <w:lang w:val="de-AT"/>
-        </w:rPr>
         <w:t xml:space="preserve"> entstehen</w:t>
       </w:r>
       <w:r>
-        <w:rPr>
-          <w:sz w:val="28"/>
-          <w:szCs w:val="28"/>
-          <w:lang w:val="de-AT"/>
-        </w:rPr>
         <w:t>.</w:t>
       </w:r>
     </w:p>
-    <w:p>
-      <w:pPr>
-        <w:rPr>
-          <w:lang w:val="de-AT"/>
-        </w:rPr>
-      </w:pPr>
-    </w:p>
+    <w:p/>
     <w:p>
       <w:pPr>
         <w:pStyle w:val="berschrift3"/>
+        <w:ind w:left="851" w:hanging="851"/>
       </w:pPr>
       <w:bookmarkStart w:id="21" w:name="_Toc26523416"/>
       <w:r>
@@ -848,52 +426,28 @@
     <w:p>
       <w:pPr>
         <w:pStyle w:val="Aufzhlungszeichen3"/>
-        <w:rPr>
-          <w:sz w:val="28"/>
-          <w:szCs w:val="28"/>
-          <w:lang w:val="de-AT"/>
-        </w:rPr>
-      </w:pPr>
-      <w:r>
-        <w:rPr>
-          <w:sz w:val="28"/>
-          <w:szCs w:val="28"/>
-          <w:lang w:val="de-AT"/>
-        </w:rPr>
+      </w:pPr>
+      <w:r>
         <w:t>Version: 1.39.2 64-Bit (15. Oktober 2019)</w:t>
       </w:r>
     </w:p>
     <w:p>
       <w:pPr>
         <w:pStyle w:val="Aufzhlungszeichen3"/>
-        <w:rPr>
-          <w:sz w:val="28"/>
-          <w:szCs w:val="28"/>
-          <w:lang w:val="de-AT"/>
-        </w:rPr>
       </w:pPr>
     </w:p>
     <w:p>
       <w:pPr>
         <w:pStyle w:val="Aufzhlungszeichen3"/>
-        <w:rPr>
-          <w:sz w:val="28"/>
-          <w:szCs w:val="28"/>
-          <w:lang w:val="de-AT"/>
-        </w:rPr>
-      </w:pPr>
-      <w:r>
-        <w:rPr>
-          <w:sz w:val="28"/>
-          <w:szCs w:val="28"/>
-          <w:lang w:val="de-AT"/>
-        </w:rPr>
+      </w:pPr>
+      <w:r>
         <w:t xml:space="preserve">Lizenz: Freeware </w:t>
       </w:r>
     </w:p>
     <w:p>
       <w:pPr>
         <w:pStyle w:val="berschrift4"/>
+        <w:ind w:left="993" w:hanging="993"/>
       </w:pPr>
       <w:bookmarkStart w:id="22" w:name="_Toc26523417"/>
       <w:r>
@@ -908,18 +462,8 @@
           <w:ilvl w:val="0"/>
           <w:numId w:val="34"/>
         </w:numPr>
-        <w:rPr>
-          <w:sz w:val="28"/>
-          <w:szCs w:val="28"/>
-          <w:lang w:val="de-AT"/>
-        </w:rPr>
-      </w:pPr>
-      <w:r>
-        <w:rPr>
-          <w:sz w:val="28"/>
-          <w:szCs w:val="28"/>
-          <w:lang w:val="de-AT"/>
-        </w:rPr>
+      </w:pPr>
+      <w:r>
         <w:t xml:space="preserve">Sehr ähnliche Umgebung wie Visual Studio </w:t>
       </w:r>
     </w:p>
@@ -930,18 +474,8 @@
           <w:ilvl w:val="0"/>
           <w:numId w:val="34"/>
         </w:numPr>
-        <w:rPr>
-          <w:sz w:val="28"/>
-          <w:szCs w:val="28"/>
-          <w:lang w:val="de-AT"/>
-        </w:rPr>
-      </w:pPr>
-      <w:r>
-        <w:rPr>
-          <w:sz w:val="28"/>
-          <w:szCs w:val="28"/>
-          <w:lang w:val="de-AT"/>
-        </w:rPr>
+      </w:pPr>
+      <w:r>
         <w:t>Syntax-Highlighting</w:t>
       </w:r>
     </w:p>
@@ -952,18 +486,8 @@
           <w:ilvl w:val="0"/>
           <w:numId w:val="34"/>
         </w:numPr>
-        <w:rPr>
-          <w:sz w:val="28"/>
-          <w:szCs w:val="28"/>
-          <w:lang w:val="de-AT"/>
-        </w:rPr>
-      </w:pPr>
-      <w:r>
-        <w:rPr>
-          <w:sz w:val="28"/>
-          <w:szCs w:val="28"/>
-          <w:lang w:val="de-AT"/>
-        </w:rPr>
+      </w:pPr>
+      <w:r>
         <w:t>Übersichtlicher Dateien-Manager</w:t>
       </w:r>
     </w:p>
@@ -974,18 +498,8 @@
           <w:ilvl w:val="0"/>
           <w:numId w:val="34"/>
         </w:numPr>
-        <w:rPr>
-          <w:sz w:val="28"/>
-          <w:szCs w:val="28"/>
-          <w:lang w:val="de-AT"/>
-        </w:rPr>
-      </w:pPr>
-      <w:r>
-        <w:rPr>
-          <w:sz w:val="28"/>
-          <w:szCs w:val="28"/>
-          <w:lang w:val="de-AT"/>
-        </w:rPr>
+      </w:pPr>
+      <w:r>
         <w:t>Automatischer Codevervollständigung per Tastendruck</w:t>
       </w:r>
     </w:p>
@@ -996,18 +510,8 @@
           <w:ilvl w:val="0"/>
           <w:numId w:val="34"/>
         </w:numPr>
-        <w:rPr>
-          <w:sz w:val="28"/>
-          <w:szCs w:val="28"/>
-          <w:lang w:val="de-AT"/>
-        </w:rPr>
-      </w:pPr>
-      <w:r>
-        <w:rPr>
-          <w:sz w:val="28"/>
-          <w:szCs w:val="28"/>
-          <w:lang w:val="de-AT"/>
-        </w:rPr>
+      </w:pPr>
+      <w:r>
         <w:t>Split-Screening mehrfach nutzbar</w:t>
       </w:r>
     </w:p>
@@ -1018,18 +522,8 @@
           <w:ilvl w:val="0"/>
           <w:numId w:val="34"/>
         </w:numPr>
-        <w:rPr>
-          <w:sz w:val="28"/>
-          <w:szCs w:val="28"/>
-          <w:lang w:val="de-AT"/>
-        </w:rPr>
-      </w:pPr>
-      <w:r>
-        <w:rPr>
-          <w:sz w:val="28"/>
-          <w:szCs w:val="28"/>
-          <w:lang w:val="de-AT"/>
-        </w:rPr>
+      </w:pPr>
+      <w:r>
         <w:t>Erweiterbar durch Plug-Ins</w:t>
       </w:r>
     </w:p>
@@ -1040,18 +534,8 @@
           <w:ilvl w:val="0"/>
           <w:numId w:val="34"/>
         </w:numPr>
-        <w:rPr>
-          <w:sz w:val="28"/>
-          <w:szCs w:val="28"/>
-          <w:lang w:val="de-AT"/>
-        </w:rPr>
-      </w:pPr>
-      <w:r>
-        <w:rPr>
-          <w:sz w:val="28"/>
-          <w:szCs w:val="28"/>
-          <w:lang w:val="de-AT"/>
-        </w:rPr>
+      </w:pPr>
+      <w:r>
         <w:t>Geringer CPU-Verbrauch</w:t>
       </w:r>
     </w:p>
@@ -1062,22 +546,15 @@
           <w:ilvl w:val="0"/>
           <w:numId w:val="34"/>
         </w:numPr>
-        <w:rPr>
-          <w:lang w:val="de-AT"/>
-        </w:rPr>
-      </w:pPr>
-      <w:r>
-        <w:rPr>
-          <w:sz w:val="28"/>
-          <w:szCs w:val="28"/>
-          <w:lang w:val="de-AT"/>
-        </w:rPr>
+      </w:pPr>
+      <w:r>
         <w:t>Git Extension inkludiert</w:t>
       </w:r>
     </w:p>
     <w:p>
       <w:pPr>
         <w:pStyle w:val="berschrift4"/>
+        <w:ind w:left="993" w:hanging="993"/>
       </w:pPr>
       <w:bookmarkStart w:id="23" w:name="_Toc26523418"/>
       <w:r>
@@ -1092,168 +569,474 @@
           <w:ilvl w:val="0"/>
           <w:numId w:val="35"/>
         </w:numPr>
+      </w:pPr>
+      <w:r>
+        <w:t>Keine nennenswerten Nachteile</w:t>
+      </w:r>
+    </w:p>
+    <w:p>
+      <w:pPr>
+        <w:pStyle w:val="berschrift4"/>
+        <w:ind w:left="993" w:hanging="993"/>
+      </w:pPr>
+      <w:bookmarkStart w:id="24" w:name="_Toc26523419"/>
+      <w:r>
+        <w:t>Kosten</w:t>
+      </w:r>
+      <w:bookmarkEnd w:id="24"/>
+    </w:p>
+    <w:p>
+      <w:r>
+        <w:t xml:space="preserve">Da es sich hier um ein </w:t>
+      </w:r>
+      <w:r>
+        <w:t>OpenSource-Programm</w:t>
+      </w:r>
+      <w:r>
+        <w:t xml:space="preserve"> handelt, </w:t>
+      </w:r>
+      <w:r>
+        <w:t>würden</w:t>
+      </w:r>
+      <w:r>
+        <w:t xml:space="preserve"> keine Kosten</w:t>
+      </w:r>
+      <w:r>
+        <w:t xml:space="preserve"> entstehen</w:t>
+      </w:r>
+      <w:r>
+        <w:t>.</w:t>
+      </w:r>
+    </w:p>
+    <w:p>
+      <w:pPr>
+        <w:pStyle w:val="berschrift3"/>
+        <w:ind w:left="851" w:hanging="851"/>
+      </w:pPr>
+      <w:r>
+        <w:t>Entscheidung</w:t>
+      </w:r>
+    </w:p>
+    <w:p>
+      <w:r>
+        <w:t xml:space="preserve">Am Anfang war </w:t>
+      </w:r>
+      <w:r>
+        <w:t>die</w:t>
+      </w:r>
+      <w:r>
+        <w:t xml:space="preserve"> Entscheidung schwierig, da wir uns bis dahin nur mit Visual Studio auseinandergesetzt haben, aber nach einigen Gegenüberstellungen der genannten Entwicklungsumgebungen haben wir einen klaren Favoriten deklariert. </w:t>
+      </w:r>
+      <w:r>
+        <w:t>Am Ende</w:t>
+      </w:r>
+      <w:r>
+        <w:t xml:space="preserve"> fiel</w:t>
+      </w:r>
+      <w:r>
+        <w:t xml:space="preserve"> die Wahl</w:t>
+      </w:r>
+      <w:r>
+        <w:t xml:space="preserve"> auf Visual Studio Code.</w:t>
+      </w:r>
+    </w:p>
+    <w:p>
+      <w:pPr>
+        <w:pStyle w:val="berschrift2"/>
+        <w:ind w:left="567" w:hanging="567"/>
+      </w:pPr>
+      <w:r>
+        <w:t>Frameworks</w:t>
+      </w:r>
+    </w:p>
+    <w:p/>
+    <w:p>
+      <w:r>
+        <w:t>Die Auswahlkriterien:</w:t>
+      </w:r>
+      <w:r>
+        <w:t xml:space="preserve"> </w:t>
+      </w:r>
+      <w:r>
+        <w:tab/>
+      </w:r>
+    </w:p>
+    <w:p>
+      <w:pPr>
+        <w:pStyle w:val="Listenabsatz"/>
+        <w:numPr>
+          <w:ilvl w:val="0"/>
+          <w:numId w:val="36"/>
+        </w:numPr>
+      </w:pPr>
+      <w:r>
+        <w:t>Einfache Syntax</w:t>
+      </w:r>
+    </w:p>
+    <w:p>
+      <w:pPr>
+        <w:pStyle w:val="Listenabsatz"/>
+        <w:numPr>
+          <w:ilvl w:val="0"/>
+          <w:numId w:val="36"/>
+        </w:numPr>
+      </w:pPr>
+      <w:r>
+        <w:t>Keine Kosten</w:t>
+      </w:r>
+    </w:p>
+    <w:p>
+      <w:pPr>
+        <w:pStyle w:val="Listenabsatz"/>
+        <w:numPr>
+          <w:ilvl w:val="0"/>
+          <w:numId w:val="36"/>
+        </w:numPr>
+      </w:pPr>
+      <w:r>
+        <w:t xml:space="preserve">Komponenten Responsive </w:t>
+      </w:r>
+    </w:p>
+    <w:p>
+      <w:pPr>
+        <w:pStyle w:val="Listenabsatz"/>
+      </w:pPr>
+    </w:p>
+    <w:p>
+      <w:pPr>
+        <w:pStyle w:val="berschrift3"/>
+        <w:ind w:left="851" w:hanging="851"/>
+      </w:pPr>
+      <w:r>
+        <w:lastRenderedPageBreak/>
+        <w:t>Angular</w:t>
+      </w:r>
+    </w:p>
+    <w:p>
+      <w:pPr>
+        <w:pStyle w:val="Aufzhlungszeichen3"/>
+      </w:pPr>
+    </w:p>
+    <w:p>
+      <w:pPr>
+        <w:pStyle w:val="Aufzhlungszeichen3"/>
+      </w:pPr>
+      <w:r>
+        <w:t xml:space="preserve">Version: </w:t>
+      </w:r>
+      <w:r>
+        <w:t>8.2.14</w:t>
+      </w:r>
+    </w:p>
+    <w:p>
+      <w:pPr>
+        <w:pStyle w:val="Aufzhlungszeichen3"/>
+      </w:pPr>
+      <w:r>
+        <w:t>Lizenz: Open Source</w:t>
+      </w:r>
+      <w:r>
+        <w:t xml:space="preserve"> Software</w:t>
+      </w:r>
+    </w:p>
+    <w:p>
+      <w:pPr>
+        <w:pStyle w:val="Aufzhlungszeichen3"/>
+      </w:pPr>
+    </w:p>
+    <w:p>
+      <w:pPr>
+        <w:pStyle w:val="berschrift4"/>
+        <w:ind w:left="1134" w:hanging="1161"/>
+      </w:pPr>
+      <w:r>
+        <w:t>Vorteile</w:t>
+      </w:r>
+    </w:p>
+    <w:p>
+      <w:pPr>
+        <w:pStyle w:val="Listenabsatz"/>
+        <w:numPr>
+          <w:ilvl w:val="0"/>
+          <w:numId w:val="37"/>
+        </w:numPr>
         <w:rPr>
-          <w:sz w:val="28"/>
-          <w:szCs w:val="28"/>
-          <w:lang w:val="de-AT"/>
+          <w:lang w:val="en-US"/>
         </w:rPr>
       </w:pPr>
       <w:r>
         <w:rPr>
-          <w:sz w:val="28"/>
-          <w:szCs w:val="28"/>
-          <w:lang w:val="de-AT"/>
+          <w:lang w:val="en-US"/>
         </w:rPr>
-        <w:t>Keine nennenswerten Nachteile</w:t>
+        <w:t>Responsive und Mobile-First Design</w:t>
+      </w:r>
+    </w:p>
+    <w:p>
+      <w:pPr>
+        <w:pStyle w:val="Listenabsatz"/>
+        <w:numPr>
+          <w:ilvl w:val="0"/>
+          <w:numId w:val="37"/>
+        </w:numPr>
+      </w:pPr>
+      <w:r>
+        <w:t>Keine Kosten, da Open Source</w:t>
+      </w:r>
+    </w:p>
+    <w:p>
+      <w:pPr>
+        <w:pStyle w:val="Listenabsatz"/>
+        <w:numPr>
+          <w:ilvl w:val="0"/>
+          <w:numId w:val="37"/>
+        </w:numPr>
+        <w:rPr>
+          <w:highlight w:val="yellow"/>
+        </w:rPr>
+      </w:pPr>
+      <w:r>
+        <w:rPr>
+          <w:highlight w:val="yellow"/>
+        </w:rPr>
+        <w:t xml:space="preserve">Extrem schnell </w:t>
+      </w:r>
+    </w:p>
+    <w:p>
+      <w:pPr>
+        <w:pStyle w:val="Listenabsatz"/>
+        <w:numPr>
+          <w:ilvl w:val="0"/>
+          <w:numId w:val="37"/>
+        </w:numPr>
+      </w:pPr>
+      <w:r>
+        <w:t xml:space="preserve">Hat </w:t>
+      </w:r>
+      <w:r>
+        <w:t>ein Grundgerüst</w:t>
+      </w:r>
+    </w:p>
+    <w:p>
+      <w:pPr>
+        <w:pStyle w:val="Listenabsatz"/>
+        <w:numPr>
+          <w:ilvl w:val="0"/>
+          <w:numId w:val="37"/>
+        </w:numPr>
+      </w:pPr>
+      <w:r>
+        <w:t>Vertraut durch Praxisunterricht</w:t>
       </w:r>
     </w:p>
     <w:p>
       <w:pPr>
         <w:pStyle w:val="berschrift4"/>
-      </w:pPr>
-      <w:bookmarkStart w:id="24" w:name="_Toc26523419"/>
-      <w:r>
-        <w:lastRenderedPageBreak/>
-        <w:t>Kosten</w:t>
-      </w:r>
-      <w:bookmarkEnd w:id="24"/>
-    </w:p>
-    <w:p>
-      <w:pPr>
+        <w:ind w:left="1134" w:hanging="1134"/>
+      </w:pPr>
+      <w:r>
+        <w:t>Nachteile</w:t>
+      </w:r>
+    </w:p>
+    <w:p>
+      <w:pPr>
+        <w:pStyle w:val="Listenabsatz"/>
+        <w:numPr>
+          <w:ilvl w:val="0"/>
+          <w:numId w:val="38"/>
+        </w:numPr>
+      </w:pPr>
+      <w:r>
+        <w:t>Einfache Syntax, jedoch mit einer steilen Lernkurve</w:t>
+      </w:r>
+    </w:p>
+    <w:p>
+      <w:pPr>
+        <w:pStyle w:val="Listenabsatz"/>
+        <w:numPr>
+          <w:ilvl w:val="0"/>
+          <w:numId w:val="38"/>
+        </w:numPr>
+      </w:pPr>
+      <w:r>
+        <w:t>Lückenhafte Kommandozeilen-Dokumentation</w:t>
+      </w:r>
+    </w:p>
+    <w:p/>
+    <w:p>
+      <w:pPr>
+        <w:pStyle w:val="berschrift3"/>
+        <w:ind w:left="851" w:hanging="851"/>
+      </w:pPr>
+      <w:r>
+        <w:t>React</w:t>
+      </w:r>
+    </w:p>
+    <w:p>
+      <w:pPr>
+        <w:pStyle w:val="Aufzhlungszeichen3"/>
+      </w:pPr>
+      <w:r>
+        <w:t>Version: 16.12.0</w:t>
+      </w:r>
+    </w:p>
+    <w:p>
+      <w:pPr>
+        <w:pStyle w:val="Aufzhlungszeichen3"/>
+      </w:pPr>
+      <w:r>
+        <w:t>Lizenz: Open Source</w:t>
+      </w:r>
+    </w:p>
+    <w:p>
+      <w:pPr>
+        <w:pStyle w:val="Aufzhlungszeichen3"/>
+      </w:pPr>
+    </w:p>
+    <w:p>
+      <w:pPr>
+        <w:pStyle w:val="berschrift4"/>
+        <w:ind w:left="993" w:hanging="993"/>
+      </w:pPr>
+      <w:r>
+        <w:t>Vorteile</w:t>
+      </w:r>
+    </w:p>
+    <w:p>
+      <w:pPr>
+        <w:pStyle w:val="Listenabsatz"/>
+        <w:numPr>
+          <w:ilvl w:val="0"/>
+          <w:numId w:val="39"/>
+        </w:numPr>
+      </w:pPr>
+      <w:r>
+        <w:t>Serverseitige</w:t>
+      </w:r>
+      <w:r>
+        <w:t>s Rendering</w:t>
+      </w:r>
+    </w:p>
+    <w:p>
+      <w:pPr>
+        <w:pStyle w:val="Listenabsatz"/>
+        <w:numPr>
+          <w:ilvl w:val="0"/>
+          <w:numId w:val="39"/>
+        </w:numPr>
+      </w:pPr>
+      <w:r>
+        <w:t>Komponentenbasierend</w:t>
+      </w:r>
+    </w:p>
+    <w:p>
+      <w:pPr>
+        <w:pStyle w:val="Listenabsatz"/>
+        <w:numPr>
+          <w:ilvl w:val="0"/>
+          <w:numId w:val="39"/>
+        </w:numPr>
+      </w:pPr>
+      <w:r>
+        <w:t>Einseitige Data-Binding</w:t>
+      </w:r>
+    </w:p>
+    <w:p>
+      <w:pPr>
+        <w:pStyle w:val="Listenabsatz"/>
+        <w:numPr>
+          <w:ilvl w:val="0"/>
+          <w:numId w:val="39"/>
+        </w:numPr>
+      </w:pPr>
+      <w:r>
+        <w:t>Keine Kosten, da Open Source</w:t>
+      </w:r>
+    </w:p>
+    <w:p>
+      <w:pPr>
+        <w:pStyle w:val="Listenabsatz"/>
+        <w:numPr>
+          <w:ilvl w:val="0"/>
+          <w:numId w:val="39"/>
+        </w:numPr>
         <w:rPr>
-          <w:sz w:val="28"/>
-          <w:szCs w:val="28"/>
-          <w:lang w:val="de-AT"/>
+          <w:lang w:val="en-US"/>
         </w:rPr>
       </w:pPr>
       <w:r>
         <w:rPr>
-          <w:sz w:val="28"/>
-          <w:szCs w:val="28"/>
-          <w:lang w:val="de-AT"/>
+          <w:lang w:val="en-US"/>
         </w:rPr>
-        <w:t xml:space="preserve">Da es sich hier um ein </w:t>
-      </w:r>
-      <w:r>
+        <w:t>Responsive und Mobile-First Design</w:t>
+      </w:r>
+    </w:p>
+    <w:p>
+      <w:pPr>
+        <w:pStyle w:val="berschrift4"/>
+        <w:ind w:left="993" w:hanging="993"/>
+      </w:pPr>
+      <w:r>
+        <w:t>Nachteile</w:t>
+      </w:r>
+    </w:p>
+    <w:p>
+      <w:pPr>
+        <w:pStyle w:val="Listenabsatz"/>
+        <w:numPr>
+          <w:ilvl w:val="0"/>
+          <w:numId w:val="40"/>
+        </w:numPr>
+      </w:pPr>
+      <w:r>
+        <w:t>Fast schon eine Library</w:t>
+      </w:r>
+    </w:p>
+    <w:p>
+      <w:pPr>
+        <w:pStyle w:val="Listenabsatz"/>
+        <w:numPr>
+          <w:ilvl w:val="0"/>
+          <w:numId w:val="40"/>
+        </w:numPr>
+      </w:pPr>
+      <w:r>
+        <w:t>Bietet kein Grundgerüst</w:t>
+      </w:r>
+    </w:p>
+    <w:p>
+      <w:pPr>
+        <w:pStyle w:val="Listenabsatz"/>
+        <w:numPr>
+          <w:ilvl w:val="0"/>
+          <w:numId w:val="40"/>
+        </w:numPr>
+      </w:pPr>
+      <w:r>
+        <w:t>Unnötig komplizier</w:t>
+      </w:r>
+    </w:p>
+    <w:p/>
+    <w:p>
+      <w:pPr>
+        <w:pStyle w:val="berschrift3"/>
+        <w:ind w:left="851" w:hanging="851"/>
+      </w:pPr>
+      <w:r>
+        <w:t>Entscheidung</w:t>
+      </w:r>
+    </w:p>
+    <w:p>
+      <w:pPr>
         <w:rPr>
-          <w:sz w:val="28"/>
-          <w:szCs w:val="28"/>
-          <w:lang w:val="de-AT"/>
+          <w:lang w:val="de-DE"/>
         </w:rPr>
-        <w:t>OpenSource-Programm</w:t>
-      </w:r>
-      <w:r>
-        <w:rPr>
-          <w:sz w:val="28"/>
-          <w:szCs w:val="28"/>
-          <w:lang w:val="de-AT"/>
-        </w:rPr>
-        <w:t xml:space="preserve"> handelt, </w:t>
-      </w:r>
-      <w:r>
-        <w:rPr>
-          <w:sz w:val="28"/>
-          <w:szCs w:val="28"/>
-          <w:lang w:val="de-AT"/>
-        </w:rPr>
-        <w:t>würden</w:t>
-      </w:r>
-      <w:r>
-        <w:rPr>
-          <w:sz w:val="28"/>
-          <w:szCs w:val="28"/>
-          <w:lang w:val="de-AT"/>
-        </w:rPr>
-        <w:t xml:space="preserve"> keine Kosten</w:t>
-      </w:r>
-      <w:r>
-        <w:rPr>
-          <w:sz w:val="28"/>
-          <w:szCs w:val="28"/>
-          <w:lang w:val="de-AT"/>
-        </w:rPr>
-        <w:t xml:space="preserve"> entstehen</w:t>
-      </w:r>
-      <w:r>
-        <w:rPr>
-          <w:sz w:val="28"/>
-          <w:szCs w:val="28"/>
-          <w:lang w:val="de-AT"/>
-        </w:rPr>
-        <w:t>.</w:t>
-      </w:r>
-    </w:p>
-    <w:p>
-      <w:pPr>
-        <w:pStyle w:val="berschrift3"/>
-      </w:pPr>
-      <w:r>
-        <w:t>Entscheidung</w:t>
-      </w:r>
-    </w:p>
-    <w:p>
-      <w:pPr>
-        <w:pStyle w:val="Aufzhlungszeichen3"/>
-        <w:rPr>
-          <w:sz w:val="28"/>
-          <w:szCs w:val="28"/>
-          <w:lang w:val="de-AT"/>
-        </w:rPr>
-      </w:pPr>
-      <w:r>
-        <w:rPr>
-          <w:sz w:val="28"/>
-          <w:szCs w:val="28"/>
-          <w:lang w:val="de-AT"/>
-        </w:rPr>
-        <w:t xml:space="preserve">Am Anfang war die Entscheidung schwierig, da wir uns bis dahin nur mit Visual Studio auseinandergesetzt haben, aber nach einigen Gegenüberstellungen der genannten Entwicklungsumgebungen haben wir einen klaren Favoriten deklariert. </w:t>
-      </w:r>
-      <w:r>
-        <w:rPr>
-          <w:sz w:val="28"/>
-          <w:szCs w:val="28"/>
-          <w:lang w:val="de-AT"/>
-        </w:rPr>
-        <w:t>Am Ende</w:t>
-      </w:r>
-      <w:r>
-        <w:rPr>
-          <w:sz w:val="28"/>
-          <w:szCs w:val="28"/>
-          <w:lang w:val="de-AT"/>
-        </w:rPr>
-        <w:t xml:space="preserve"> fiel</w:t>
-      </w:r>
-      <w:r>
-        <w:rPr>
-          <w:sz w:val="28"/>
-          <w:szCs w:val="28"/>
-          <w:lang w:val="de-AT"/>
-        </w:rPr>
-        <w:t xml:space="preserve"> die Wahl</w:t>
-      </w:r>
-      <w:r>
-        <w:rPr>
-          <w:sz w:val="28"/>
-          <w:szCs w:val="28"/>
-          <w:lang w:val="de-AT"/>
-        </w:rPr>
-        <w:t xml:space="preserve"> auf Visual Studio Code.</w:t>
-      </w:r>
-    </w:p>
-    <w:p>
-      <w:pPr>
-        <w:rPr>
-          <w:lang w:val="de-AT"/>
-        </w:rPr>
-      </w:pPr>
-    </w:p>
-    <w:p>
-      <w:pPr>
-        <w:rPr>
-          <w:lang w:val="de-AT"/>
-        </w:rPr>
-      </w:pPr>
+      </w:pPr>
+      <w:r>
+        <w:t>Da wir mit Angular schon im Praxisunterricht in Berührung gekommen sind</w:t>
+      </w:r>
+      <w:r>
+        <w:t xml:space="preserve"> haben wir uns entschieden Angular zu verwenden.</w:t>
+      </w:r>
     </w:p>
     <w:sectPr>
       <w:footerReference w:type="default" r:id="rId8"/>
@@ -1270,9 +1053,6 @@
 <w:endnotes xmlns:wpc="http://schemas.microsoft.com/office/word/2010/wordprocessingCanvas" xmlns:cx="http://schemas.microsoft.com/office/drawing/2014/chartex" xmlns:cx1="http://schemas.microsoft.com/office/drawing/2015/9/8/chartex" xmlns:cx2="http://schemas.microsoft.com/office/drawing/2015/10/21/chartex" xmlns:cx3="http://schemas.microsoft.com/office/drawing/2016/5/9/chartex" xmlns:cx4="http://schemas.microsoft.com/office/drawing/2016/5/10/chartex" xmlns:cx5="http://schemas.microsoft.com/office/drawing/2016/5/11/chartex" xmlns:cx6="http://schemas.microsoft.com/office/drawing/2016/5/12/chartex" xmlns:cx7="http://schemas.microsoft.com/office/drawing/2016/5/13/chartex" xmlns:cx8="http://schemas.microsoft.com/office/drawing/2016/5/14/chartex" xmlns:mc="http://schemas.openxmlformats.org/markup-compatibility/2006" xmlns:aink="http://schemas.microsoft.com/office/drawing/2016/ink" xmlns:am3d="http://schemas.microsoft.com/office/drawing/2017/model3d" xmlns:o="urn:schemas-microsoft-com:office:office" xmlns:r="http://schemas.openxmlformats.org/officeDocument/2006/relationships" xmlns:m="http://schemas.openxmlformats.org/officeDocument/2006/math" xmlns:v="urn:schemas-microsoft-com:vml" xmlns:wp14="http://schemas.microsoft.com/office/word/2010/wordprocessingDrawing" xmlns:wp="http://schemas.openxmlformats.org/drawingml/2006/wordprocessingDrawing" xmlns:w10="urn:schemas-microsoft-com:office:word" xmlns:w="http://schemas.openxmlformats.org/wordprocessingml/2006/main" xmlns:w14="http://schemas.microsoft.com/office/word/2010/wordml" xmlns:w15="http://schemas.microsoft.com/office/word/2012/wordml" xmlns:w16cid="http://schemas.microsoft.com/office/word/2016/wordml/cid" xmlns:w16se="http://schemas.microsoft.com/office/word/2015/wordml/symex" xmlns:wpg="http://schemas.microsoft.com/office/word/2010/wordprocessingGroup" xmlns:wpi="http://schemas.microsoft.com/office/word/2010/wordprocessingInk" xmlns:wne="http://schemas.microsoft.com/office/word/2006/wordml" xmlns:wps="http://schemas.microsoft.com/office/word/2010/wordprocessingShape" mc:Ignorable="w14 w15 w16se w16cid wp14">
   <w:endnote w:type="separator" w:id="-1">
     <w:p>
-      <w:pPr>
-        <w:spacing w:after="0" w:line="240" w:lineRule="auto"/>
-      </w:pPr>
       <w:r>
         <w:separator/>
       </w:r>
@@ -1280,9 +1060,6 @@
   </w:endnote>
   <w:endnote w:type="continuationSeparator" w:id="0">
     <w:p>
-      <w:pPr>
-        <w:spacing w:after="0" w:line="240" w:lineRule="auto"/>
-      </w:pPr>
       <w:r>
         <w:continuationSeparator/>
       </w:r>
@@ -1297,13 +1074,8 @@
     <w:pPr>
       <w:pStyle w:val="Fuzeile"/>
     </w:pPr>
-    <w:proofErr w:type="spellStart"/>
     <w:r>
-      <w:t>HTBLuVA</w:t>
-    </w:r>
-    <w:proofErr w:type="spellEnd"/>
-    <w:r>
-      <w:t>-Mödling</w:t>
+      <w:t>HTBLuVA-Mödling</w:t>
     </w:r>
     <w:r>
       <w:tab/>
@@ -1317,9 +1089,6 @@
 <w:footnotes xmlns:wpc="http://schemas.microsoft.com/office/word/2010/wordprocessingCanvas" xmlns:cx="http://schemas.microsoft.com/office/drawing/2014/chartex" xmlns:cx1="http://schemas.microsoft.com/office/drawing/2015/9/8/chartex" xmlns:cx2="http://schemas.microsoft.com/office/drawing/2015/10/21/chartex" xmlns:cx3="http://schemas.microsoft.com/office/drawing/2016/5/9/chartex" xmlns:cx4="http://schemas.microsoft.com/office/drawing/2016/5/10/chartex" xmlns:cx5="http://schemas.microsoft.com/office/drawing/2016/5/11/chartex" xmlns:cx6="http://schemas.microsoft.com/office/drawing/2016/5/12/chartex" xmlns:cx7="http://schemas.microsoft.com/office/drawing/2016/5/13/chartex" xmlns:cx8="http://schemas.microsoft.com/office/drawing/2016/5/14/chartex" xmlns:mc="http://schemas.openxmlformats.org/markup-compatibility/2006" xmlns:aink="http://schemas.microsoft.com/office/drawing/2016/ink" xmlns:am3d="http://schemas.microsoft.com/office/drawing/2017/model3d" xmlns:o="urn:schemas-microsoft-com:office:office" xmlns:r="http://schemas.openxmlformats.org/officeDocument/2006/relationships" xmlns:m="http://schemas.openxmlformats.org/officeDocument/2006/math" xmlns:v="urn:schemas-microsoft-com:vml" xmlns:wp14="http://schemas.microsoft.com/office/word/2010/wordprocessingDrawing" xmlns:wp="http://schemas.openxmlformats.org/drawingml/2006/wordprocessingDrawing" xmlns:w10="urn:schemas-microsoft-com:office:word" xmlns:w="http://schemas.openxmlformats.org/wordprocessingml/2006/main" xmlns:w14="http://schemas.microsoft.com/office/word/2010/wordml" xmlns:w15="http://schemas.microsoft.com/office/word/2012/wordml" xmlns:w16cid="http://schemas.microsoft.com/office/word/2016/wordml/cid" xmlns:w16se="http://schemas.microsoft.com/office/word/2015/wordml/symex" xmlns:wpg="http://schemas.microsoft.com/office/word/2010/wordprocessingGroup" xmlns:wpi="http://schemas.microsoft.com/office/word/2010/wordprocessingInk" xmlns:wne="http://schemas.microsoft.com/office/word/2006/wordml" xmlns:wps="http://schemas.microsoft.com/office/word/2010/wordprocessingShape" mc:Ignorable="w14 w15 w16se w16cid wp14">
   <w:footnote w:type="separator" w:id="-1">
     <w:p>
-      <w:pPr>
-        <w:spacing w:after="0" w:line="240" w:lineRule="auto"/>
-      </w:pPr>
       <w:r>
         <w:separator/>
       </w:r>
@@ -1327,9 +1096,6 @@
   </w:footnote>
   <w:footnote w:type="continuationSeparator" w:id="0">
     <w:p>
-      <w:pPr>
-        <w:spacing w:after="0" w:line="240" w:lineRule="auto"/>
-      </w:pPr>
       <w:r>
         <w:continuationSeparator/>
       </w:r>
@@ -1790,6 +1556,119 @@
     </w:lvl>
   </w:abstractNum>
   <w:abstractNum w:abstractNumId="8" w15:restartNumberingAfterBreak="0">
+    <w:nsid w:val="1030314B"/>
+    <w:multiLevelType w:val="hybridMultilevel"/>
+    <w:tmpl w:val="93C2E494"/>
+    <w:lvl w:ilvl="0" w:tplc="0C070001">
+      <w:start w:val="1"/>
+      <w:numFmt w:val="bullet"/>
+      <w:lvlText w:val=""/>
+      <w:lvlJc w:val="left"/>
+      <w:pPr>
+        <w:ind w:left="720" w:hanging="360"/>
+      </w:pPr>
+      <w:rPr>
+        <w:rFonts w:ascii="Symbol" w:hAnsi="Symbol" w:hint="default"/>
+      </w:rPr>
+    </w:lvl>
+    <w:lvl w:ilvl="1" w:tplc="0C070003" w:tentative="1">
+      <w:start w:val="1"/>
+      <w:numFmt w:val="bullet"/>
+      <w:lvlText w:val="o"/>
+      <w:lvlJc w:val="left"/>
+      <w:pPr>
+        <w:ind w:left="1440" w:hanging="360"/>
+      </w:pPr>
+      <w:rPr>
+        <w:rFonts w:ascii="Courier New" w:hAnsi="Courier New" w:cs="Courier New" w:hint="default"/>
+      </w:rPr>
+    </w:lvl>
+    <w:lvl w:ilvl="2" w:tplc="0C070005" w:tentative="1">
+      <w:start w:val="1"/>
+      <w:numFmt w:val="bullet"/>
+      <w:lvlText w:val=""/>
+      <w:lvlJc w:val="left"/>
+      <w:pPr>
+        <w:ind w:left="2160" w:hanging="360"/>
+      </w:pPr>
+      <w:rPr>
+        <w:rFonts w:ascii="Wingdings" w:hAnsi="Wingdings" w:hint="default"/>
+      </w:rPr>
+    </w:lvl>
+    <w:lvl w:ilvl="3" w:tplc="0C070001" w:tentative="1">
+      <w:start w:val="1"/>
+      <w:numFmt w:val="bullet"/>
+      <w:lvlText w:val=""/>
+      <w:lvlJc w:val="left"/>
+      <w:pPr>
+        <w:ind w:left="2880" w:hanging="360"/>
+      </w:pPr>
+      <w:rPr>
+        <w:rFonts w:ascii="Symbol" w:hAnsi="Symbol" w:hint="default"/>
+      </w:rPr>
+    </w:lvl>
+    <w:lvl w:ilvl="4" w:tplc="0C070003" w:tentative="1">
+      <w:start w:val="1"/>
+      <w:numFmt w:val="bullet"/>
+      <w:lvlText w:val="o"/>
+      <w:lvlJc w:val="left"/>
+      <w:pPr>
+        <w:ind w:left="3600" w:hanging="360"/>
+      </w:pPr>
+      <w:rPr>
+        <w:rFonts w:ascii="Courier New" w:hAnsi="Courier New" w:cs="Courier New" w:hint="default"/>
+      </w:rPr>
+    </w:lvl>
+    <w:lvl w:ilvl="5" w:tplc="0C070005" w:tentative="1">
+      <w:start w:val="1"/>
+      <w:numFmt w:val="bullet"/>
+      <w:lvlText w:val=""/>
+      <w:lvlJc w:val="left"/>
+      <w:pPr>
+        <w:ind w:left="4320" w:hanging="360"/>
+      </w:pPr>
+      <w:rPr>
+        <w:rFonts w:ascii="Wingdings" w:hAnsi="Wingdings" w:hint="default"/>
+      </w:rPr>
+    </w:lvl>
+    <w:lvl w:ilvl="6" w:tplc="0C070001" w:tentative="1">
+      <w:start w:val="1"/>
+      <w:numFmt w:val="bullet"/>
+      <w:lvlText w:val=""/>
+      <w:lvlJc w:val="left"/>
+      <w:pPr>
+        <w:ind w:left="5040" w:hanging="360"/>
+      </w:pPr>
+      <w:rPr>
+        <w:rFonts w:ascii="Symbol" w:hAnsi="Symbol" w:hint="default"/>
+      </w:rPr>
+    </w:lvl>
+    <w:lvl w:ilvl="7" w:tplc="0C070003" w:tentative="1">
+      <w:start w:val="1"/>
+      <w:numFmt w:val="bullet"/>
+      <w:lvlText w:val="o"/>
+      <w:lvlJc w:val="left"/>
+      <w:pPr>
+        <w:ind w:left="5760" w:hanging="360"/>
+      </w:pPr>
+      <w:rPr>
+        <w:rFonts w:ascii="Courier New" w:hAnsi="Courier New" w:cs="Courier New" w:hint="default"/>
+      </w:rPr>
+    </w:lvl>
+    <w:lvl w:ilvl="8" w:tplc="0C070005" w:tentative="1">
+      <w:start w:val="1"/>
+      <w:numFmt w:val="bullet"/>
+      <w:lvlText w:val=""/>
+      <w:lvlJc w:val="left"/>
+      <w:pPr>
+        <w:ind w:left="6480" w:hanging="360"/>
+      </w:pPr>
+      <w:rPr>
+        <w:rFonts w:ascii="Wingdings" w:hAnsi="Wingdings" w:hint="default"/>
+      </w:rPr>
+    </w:lvl>
+  </w:abstractNum>
+  <w:abstractNum w:abstractNumId="9" w15:restartNumberingAfterBreak="0">
     <w:nsid w:val="124A4852"/>
     <w:multiLevelType w:val="multilevel"/>
     <w:tmpl w:val="05D8734E"/>
@@ -1879,7 +1758,7 @@
       </w:pPr>
     </w:lvl>
   </w:abstractNum>
-  <w:abstractNum w:abstractNumId="9" w15:restartNumberingAfterBreak="0">
+  <w:abstractNum w:abstractNumId="10" w15:restartNumberingAfterBreak="0">
     <w:nsid w:val="19993BAB"/>
     <w:multiLevelType w:val="multilevel"/>
     <w:tmpl w:val="0C07001F"/>
@@ -1965,7 +1844,7 @@
       </w:pPr>
     </w:lvl>
   </w:abstractNum>
-  <w:abstractNum w:abstractNumId="10" w15:restartNumberingAfterBreak="0">
+  <w:abstractNum w:abstractNumId="11" w15:restartNumberingAfterBreak="0">
     <w:nsid w:val="1AF27447"/>
     <w:multiLevelType w:val="multilevel"/>
     <w:tmpl w:val="E542BADC"/>
@@ -2051,7 +1930,7 @@
       </w:pPr>
     </w:lvl>
   </w:abstractNum>
-  <w:abstractNum w:abstractNumId="11" w15:restartNumberingAfterBreak="0">
+  <w:abstractNum w:abstractNumId="12" w15:restartNumberingAfterBreak="0">
     <w:nsid w:val="1AF6121C"/>
     <w:multiLevelType w:val="multilevel"/>
     <w:tmpl w:val="0C07001D"/>
@@ -2137,7 +2016,7 @@
       </w:pPr>
     </w:lvl>
   </w:abstractNum>
-  <w:abstractNum w:abstractNumId="12" w15:restartNumberingAfterBreak="0">
+  <w:abstractNum w:abstractNumId="13" w15:restartNumberingAfterBreak="0">
     <w:nsid w:val="1B327808"/>
     <w:multiLevelType w:val="multilevel"/>
     <w:tmpl w:val="13F2A8EC"/>
@@ -2223,7 +2102,7 @@
       </w:pPr>
     </w:lvl>
   </w:abstractNum>
-  <w:abstractNum w:abstractNumId="13" w15:restartNumberingAfterBreak="0">
+  <w:abstractNum w:abstractNumId="14" w15:restartNumberingAfterBreak="0">
     <w:nsid w:val="1FDA2382"/>
     <w:multiLevelType w:val="hybridMultilevel"/>
     <w:tmpl w:val="DFB48440"/>
@@ -2336,7 +2215,120 @@
       </w:rPr>
     </w:lvl>
   </w:abstractNum>
-  <w:abstractNum w:abstractNumId="14" w15:restartNumberingAfterBreak="0">
+  <w:abstractNum w:abstractNumId="15" w15:restartNumberingAfterBreak="0">
+    <w:nsid w:val="213C4222"/>
+    <w:multiLevelType w:val="hybridMultilevel"/>
+    <w:tmpl w:val="9E00E838"/>
+    <w:lvl w:ilvl="0" w:tplc="0C070001">
+      <w:start w:val="1"/>
+      <w:numFmt w:val="bullet"/>
+      <w:lvlText w:val=""/>
+      <w:lvlJc w:val="left"/>
+      <w:pPr>
+        <w:ind w:left="786" w:hanging="360"/>
+      </w:pPr>
+      <w:rPr>
+        <w:rFonts w:ascii="Symbol" w:hAnsi="Symbol" w:hint="default"/>
+      </w:rPr>
+    </w:lvl>
+    <w:lvl w:ilvl="1" w:tplc="0C070003" w:tentative="1">
+      <w:start w:val="1"/>
+      <w:numFmt w:val="bullet"/>
+      <w:lvlText w:val="o"/>
+      <w:lvlJc w:val="left"/>
+      <w:pPr>
+        <w:ind w:left="1506" w:hanging="360"/>
+      </w:pPr>
+      <w:rPr>
+        <w:rFonts w:ascii="Courier New" w:hAnsi="Courier New" w:cs="Courier New" w:hint="default"/>
+      </w:rPr>
+    </w:lvl>
+    <w:lvl w:ilvl="2" w:tplc="0C070005" w:tentative="1">
+      <w:start w:val="1"/>
+      <w:numFmt w:val="bullet"/>
+      <w:lvlText w:val=""/>
+      <w:lvlJc w:val="left"/>
+      <w:pPr>
+        <w:ind w:left="2226" w:hanging="360"/>
+      </w:pPr>
+      <w:rPr>
+        <w:rFonts w:ascii="Wingdings" w:hAnsi="Wingdings" w:hint="default"/>
+      </w:rPr>
+    </w:lvl>
+    <w:lvl w:ilvl="3" w:tplc="0C070001" w:tentative="1">
+      <w:start w:val="1"/>
+      <w:numFmt w:val="bullet"/>
+      <w:lvlText w:val=""/>
+      <w:lvlJc w:val="left"/>
+      <w:pPr>
+        <w:ind w:left="2946" w:hanging="360"/>
+      </w:pPr>
+      <w:rPr>
+        <w:rFonts w:ascii="Symbol" w:hAnsi="Symbol" w:hint="default"/>
+      </w:rPr>
+    </w:lvl>
+    <w:lvl w:ilvl="4" w:tplc="0C070003" w:tentative="1">
+      <w:start w:val="1"/>
+      <w:numFmt w:val="bullet"/>
+      <w:lvlText w:val="o"/>
+      <w:lvlJc w:val="left"/>
+      <w:pPr>
+        <w:ind w:left="3666" w:hanging="360"/>
+      </w:pPr>
+      <w:rPr>
+        <w:rFonts w:ascii="Courier New" w:hAnsi="Courier New" w:cs="Courier New" w:hint="default"/>
+      </w:rPr>
+    </w:lvl>
+    <w:lvl w:ilvl="5" w:tplc="0C070005" w:tentative="1">
+      <w:start w:val="1"/>
+      <w:numFmt w:val="bullet"/>
+      <w:lvlText w:val=""/>
+      <w:lvlJc w:val="left"/>
+      <w:pPr>
+        <w:ind w:left="4386" w:hanging="360"/>
+      </w:pPr>
+      <w:rPr>
+        <w:rFonts w:ascii="Wingdings" w:hAnsi="Wingdings" w:hint="default"/>
+      </w:rPr>
+    </w:lvl>
+    <w:lvl w:ilvl="6" w:tplc="0C070001" w:tentative="1">
+      <w:start w:val="1"/>
+      <w:numFmt w:val="bullet"/>
+      <w:lvlText w:val=""/>
+      <w:lvlJc w:val="left"/>
+      <w:pPr>
+        <w:ind w:left="5106" w:hanging="360"/>
+      </w:pPr>
+      <w:rPr>
+        <w:rFonts w:ascii="Symbol" w:hAnsi="Symbol" w:hint="default"/>
+      </w:rPr>
+    </w:lvl>
+    <w:lvl w:ilvl="7" w:tplc="0C070003" w:tentative="1">
+      <w:start w:val="1"/>
+      <w:numFmt w:val="bullet"/>
+      <w:lvlText w:val="o"/>
+      <w:lvlJc w:val="left"/>
+      <w:pPr>
+        <w:ind w:left="5826" w:hanging="360"/>
+      </w:pPr>
+      <w:rPr>
+        <w:rFonts w:ascii="Courier New" w:hAnsi="Courier New" w:cs="Courier New" w:hint="default"/>
+      </w:rPr>
+    </w:lvl>
+    <w:lvl w:ilvl="8" w:tplc="0C070005" w:tentative="1">
+      <w:start w:val="1"/>
+      <w:numFmt w:val="bullet"/>
+      <w:lvlText w:val=""/>
+      <w:lvlJc w:val="left"/>
+      <w:pPr>
+        <w:ind w:left="6546" w:hanging="360"/>
+      </w:pPr>
+      <w:rPr>
+        <w:rFonts w:ascii="Wingdings" w:hAnsi="Wingdings" w:hint="default"/>
+      </w:rPr>
+    </w:lvl>
+  </w:abstractNum>
+  <w:abstractNum w:abstractNumId="16" w15:restartNumberingAfterBreak="0">
     <w:nsid w:val="28FD26DF"/>
     <w:multiLevelType w:val="multilevel"/>
     <w:tmpl w:val="0C07001F"/>
@@ -2422,7 +2414,7 @@
       </w:pPr>
     </w:lvl>
   </w:abstractNum>
-  <w:abstractNum w:abstractNumId="15" w15:restartNumberingAfterBreak="0">
+  <w:abstractNum w:abstractNumId="17" w15:restartNumberingAfterBreak="0">
     <w:nsid w:val="2DB657E8"/>
     <w:multiLevelType w:val="multilevel"/>
     <w:tmpl w:val="0C07001F"/>
@@ -2508,7 +2500,206 @@
       </w:pPr>
     </w:lvl>
   </w:abstractNum>
-  <w:abstractNum w:abstractNumId="16" w15:restartNumberingAfterBreak="0">
+  <w:abstractNum w:abstractNumId="18" w15:restartNumberingAfterBreak="0">
+    <w:nsid w:val="34114050"/>
+    <w:multiLevelType w:val="hybridMultilevel"/>
+    <w:tmpl w:val="0C126C90"/>
+    <w:lvl w:ilvl="0" w:tplc="0C07000F">
+      <w:start w:val="1"/>
+      <w:numFmt w:val="decimal"/>
+      <w:lvlText w:val="%1."/>
+      <w:lvlJc w:val="left"/>
+      <w:pPr>
+        <w:ind w:left="720" w:hanging="360"/>
+      </w:pPr>
+    </w:lvl>
+    <w:lvl w:ilvl="1" w:tplc="0C070019" w:tentative="1">
+      <w:start w:val="1"/>
+      <w:numFmt w:val="lowerLetter"/>
+      <w:lvlText w:val="%2."/>
+      <w:lvlJc w:val="left"/>
+      <w:pPr>
+        <w:ind w:left="1440" w:hanging="360"/>
+      </w:pPr>
+    </w:lvl>
+    <w:lvl w:ilvl="2" w:tplc="0C07001B" w:tentative="1">
+      <w:start w:val="1"/>
+      <w:numFmt w:val="lowerRoman"/>
+      <w:lvlText w:val="%3."/>
+      <w:lvlJc w:val="right"/>
+      <w:pPr>
+        <w:ind w:left="2160" w:hanging="180"/>
+      </w:pPr>
+    </w:lvl>
+    <w:lvl w:ilvl="3" w:tplc="0C07000F" w:tentative="1">
+      <w:start w:val="1"/>
+      <w:numFmt w:val="decimal"/>
+      <w:lvlText w:val="%4."/>
+      <w:lvlJc w:val="left"/>
+      <w:pPr>
+        <w:ind w:left="2880" w:hanging="360"/>
+      </w:pPr>
+    </w:lvl>
+    <w:lvl w:ilvl="4" w:tplc="0C070019" w:tentative="1">
+      <w:start w:val="1"/>
+      <w:numFmt w:val="lowerLetter"/>
+      <w:lvlText w:val="%5."/>
+      <w:lvlJc w:val="left"/>
+      <w:pPr>
+        <w:ind w:left="3600" w:hanging="360"/>
+      </w:pPr>
+    </w:lvl>
+    <w:lvl w:ilvl="5" w:tplc="0C07001B" w:tentative="1">
+      <w:start w:val="1"/>
+      <w:numFmt w:val="lowerRoman"/>
+      <w:lvlText w:val="%6."/>
+      <w:lvlJc w:val="right"/>
+      <w:pPr>
+        <w:ind w:left="4320" w:hanging="180"/>
+      </w:pPr>
+    </w:lvl>
+    <w:lvl w:ilvl="6" w:tplc="0C07000F" w:tentative="1">
+      <w:start w:val="1"/>
+      <w:numFmt w:val="decimal"/>
+      <w:lvlText w:val="%7."/>
+      <w:lvlJc w:val="left"/>
+      <w:pPr>
+        <w:ind w:left="5040" w:hanging="360"/>
+      </w:pPr>
+    </w:lvl>
+    <w:lvl w:ilvl="7" w:tplc="0C070019" w:tentative="1">
+      <w:start w:val="1"/>
+      <w:numFmt w:val="lowerLetter"/>
+      <w:lvlText w:val="%8."/>
+      <w:lvlJc w:val="left"/>
+      <w:pPr>
+        <w:ind w:left="5760" w:hanging="360"/>
+      </w:pPr>
+    </w:lvl>
+    <w:lvl w:ilvl="8" w:tplc="0C07001B" w:tentative="1">
+      <w:start w:val="1"/>
+      <w:numFmt w:val="lowerRoman"/>
+      <w:lvlText w:val="%9."/>
+      <w:lvlJc w:val="right"/>
+      <w:pPr>
+        <w:ind w:left="6480" w:hanging="180"/>
+      </w:pPr>
+    </w:lvl>
+  </w:abstractNum>
+  <w:abstractNum w:abstractNumId="19" w15:restartNumberingAfterBreak="0">
+    <w:nsid w:val="34794EE7"/>
+    <w:multiLevelType w:val="hybridMultilevel"/>
+    <w:tmpl w:val="6A78F0DA"/>
+    <w:lvl w:ilvl="0" w:tplc="0C070001">
+      <w:start w:val="1"/>
+      <w:numFmt w:val="bullet"/>
+      <w:lvlText w:val=""/>
+      <w:lvlJc w:val="left"/>
+      <w:pPr>
+        <w:ind w:left="720" w:hanging="360"/>
+      </w:pPr>
+      <w:rPr>
+        <w:rFonts w:ascii="Symbol" w:hAnsi="Symbol" w:hint="default"/>
+      </w:rPr>
+    </w:lvl>
+    <w:lvl w:ilvl="1" w:tplc="0C070003" w:tentative="1">
+      <w:start w:val="1"/>
+      <w:numFmt w:val="bullet"/>
+      <w:lvlText w:val="o"/>
+      <w:lvlJc w:val="left"/>
+      <w:pPr>
+        <w:ind w:left="1440" w:hanging="360"/>
+      </w:pPr>
+      <w:rPr>
+        <w:rFonts w:ascii="Courier New" w:hAnsi="Courier New" w:cs="Courier New" w:hint="default"/>
+      </w:rPr>
+    </w:lvl>
+    <w:lvl w:ilvl="2" w:tplc="0C070005" w:tentative="1">
+      <w:start w:val="1"/>
+      <w:numFmt w:val="bullet"/>
+      <w:lvlText w:val=""/>
+      <w:lvlJc w:val="left"/>
+      <w:pPr>
+        <w:ind w:left="2160" w:hanging="360"/>
+      </w:pPr>
+      <w:rPr>
+        <w:rFonts w:ascii="Wingdings" w:hAnsi="Wingdings" w:hint="default"/>
+      </w:rPr>
+    </w:lvl>
+    <w:lvl w:ilvl="3" w:tplc="0C070001" w:tentative="1">
+      <w:start w:val="1"/>
+      <w:numFmt w:val="bullet"/>
+      <w:lvlText w:val=""/>
+      <w:lvlJc w:val="left"/>
+      <w:pPr>
+        <w:ind w:left="2880" w:hanging="360"/>
+      </w:pPr>
+      <w:rPr>
+        <w:rFonts w:ascii="Symbol" w:hAnsi="Symbol" w:hint="default"/>
+      </w:rPr>
+    </w:lvl>
+    <w:lvl w:ilvl="4" w:tplc="0C070003" w:tentative="1">
+      <w:start w:val="1"/>
+      <w:numFmt w:val="bullet"/>
+      <w:lvlText w:val="o"/>
+      <w:lvlJc w:val="left"/>
+      <w:pPr>
+        <w:ind w:left="3600" w:hanging="360"/>
+      </w:pPr>
+      <w:rPr>
+        <w:rFonts w:ascii="Courier New" w:hAnsi="Courier New" w:cs="Courier New" w:hint="default"/>
+      </w:rPr>
+    </w:lvl>
+    <w:lvl w:ilvl="5" w:tplc="0C070005" w:tentative="1">
+      <w:start w:val="1"/>
+      <w:numFmt w:val="bullet"/>
+      <w:lvlText w:val=""/>
+      <w:lvlJc w:val="left"/>
+      <w:pPr>
+        <w:ind w:left="4320" w:hanging="360"/>
+      </w:pPr>
+      <w:rPr>
+        <w:rFonts w:ascii="Wingdings" w:hAnsi="Wingdings" w:hint="default"/>
+      </w:rPr>
+    </w:lvl>
+    <w:lvl w:ilvl="6" w:tplc="0C070001" w:tentative="1">
+      <w:start w:val="1"/>
+      <w:numFmt w:val="bullet"/>
+      <w:lvlText w:val=""/>
+      <w:lvlJc w:val="left"/>
+      <w:pPr>
+        <w:ind w:left="5040" w:hanging="360"/>
+      </w:pPr>
+      <w:rPr>
+        <w:rFonts w:ascii="Symbol" w:hAnsi="Symbol" w:hint="default"/>
+      </w:rPr>
+    </w:lvl>
+    <w:lvl w:ilvl="7" w:tplc="0C070003" w:tentative="1">
+      <w:start w:val="1"/>
+      <w:numFmt w:val="bullet"/>
+      <w:lvlText w:val="o"/>
+      <w:lvlJc w:val="left"/>
+      <w:pPr>
+        <w:ind w:left="5760" w:hanging="360"/>
+      </w:pPr>
+      <w:rPr>
+        <w:rFonts w:ascii="Courier New" w:hAnsi="Courier New" w:cs="Courier New" w:hint="default"/>
+      </w:rPr>
+    </w:lvl>
+    <w:lvl w:ilvl="8" w:tplc="0C070005" w:tentative="1">
+      <w:start w:val="1"/>
+      <w:numFmt w:val="bullet"/>
+      <w:lvlText w:val=""/>
+      <w:lvlJc w:val="left"/>
+      <w:pPr>
+        <w:ind w:left="6480" w:hanging="360"/>
+      </w:pPr>
+      <w:rPr>
+        <w:rFonts w:ascii="Wingdings" w:hAnsi="Wingdings" w:hint="default"/>
+      </w:rPr>
+    </w:lvl>
+  </w:abstractNum>
+  <w:abstractNum w:abstractNumId="20" w15:restartNumberingAfterBreak="0">
     <w:nsid w:val="39B472AB"/>
     <w:multiLevelType w:val="multilevel"/>
     <w:tmpl w:val="0C07001F"/>
@@ -2594,7 +2785,7 @@
       </w:pPr>
     </w:lvl>
   </w:abstractNum>
-  <w:abstractNum w:abstractNumId="17" w15:restartNumberingAfterBreak="0">
+  <w:abstractNum w:abstractNumId="21" w15:restartNumberingAfterBreak="0">
     <w:nsid w:val="3A964318"/>
     <w:multiLevelType w:val="multilevel"/>
     <w:tmpl w:val="0C07001F"/>
@@ -2680,7 +2871,7 @@
       </w:pPr>
     </w:lvl>
   </w:abstractNum>
-  <w:abstractNum w:abstractNumId="18" w15:restartNumberingAfterBreak="0">
+  <w:abstractNum w:abstractNumId="22" w15:restartNumberingAfterBreak="0">
     <w:nsid w:val="3DC270A2"/>
     <w:multiLevelType w:val="multilevel"/>
     <w:tmpl w:val="E542BADC"/>
@@ -2766,7 +2957,7 @@
       </w:pPr>
     </w:lvl>
   </w:abstractNum>
-  <w:abstractNum w:abstractNumId="19" w15:restartNumberingAfterBreak="0">
+  <w:abstractNum w:abstractNumId="23" w15:restartNumberingAfterBreak="0">
     <w:nsid w:val="42BC58CE"/>
     <w:multiLevelType w:val="hybridMultilevel"/>
     <w:tmpl w:val="5D4C8B28"/>
@@ -2852,7 +3043,7 @@
       </w:pPr>
     </w:lvl>
   </w:abstractNum>
-  <w:abstractNum w:abstractNumId="20" w15:restartNumberingAfterBreak="0">
+  <w:abstractNum w:abstractNumId="24" w15:restartNumberingAfterBreak="0">
     <w:nsid w:val="4985279F"/>
     <w:multiLevelType w:val="hybridMultilevel"/>
     <w:tmpl w:val="82FEB51C"/>
@@ -2965,7 +3156,7 @@
       </w:rPr>
     </w:lvl>
   </w:abstractNum>
-  <w:abstractNum w:abstractNumId="21" w15:restartNumberingAfterBreak="0">
+  <w:abstractNum w:abstractNumId="25" w15:restartNumberingAfterBreak="0">
     <w:nsid w:val="4C035308"/>
     <w:multiLevelType w:val="multilevel"/>
     <w:tmpl w:val="0C07001F"/>
@@ -3051,7 +3242,7 @@
       </w:pPr>
     </w:lvl>
   </w:abstractNum>
-  <w:abstractNum w:abstractNumId="22" w15:restartNumberingAfterBreak="0">
+  <w:abstractNum w:abstractNumId="26" w15:restartNumberingAfterBreak="0">
     <w:nsid w:val="4D2D0F42"/>
     <w:multiLevelType w:val="hybridMultilevel"/>
     <w:tmpl w:val="362EF2FC"/>
@@ -3164,7 +3355,7 @@
       </w:rPr>
     </w:lvl>
   </w:abstractNum>
-  <w:abstractNum w:abstractNumId="23" w15:restartNumberingAfterBreak="0">
+  <w:abstractNum w:abstractNumId="27" w15:restartNumberingAfterBreak="0">
     <w:nsid w:val="4F326BD7"/>
     <w:multiLevelType w:val="hybridMultilevel"/>
     <w:tmpl w:val="A6384FCA"/>
@@ -3277,7 +3468,7 @@
       </w:rPr>
     </w:lvl>
   </w:abstractNum>
-  <w:abstractNum w:abstractNumId="24" w15:restartNumberingAfterBreak="0">
+  <w:abstractNum w:abstractNumId="28" w15:restartNumberingAfterBreak="0">
     <w:nsid w:val="55433FDF"/>
     <w:multiLevelType w:val="multilevel"/>
     <w:tmpl w:val="0C07001F"/>
@@ -3363,7 +3554,7 @@
       </w:pPr>
     </w:lvl>
   </w:abstractNum>
-  <w:abstractNum w:abstractNumId="25" w15:restartNumberingAfterBreak="0">
+  <w:abstractNum w:abstractNumId="29" w15:restartNumberingAfterBreak="0">
     <w:nsid w:val="59747FD3"/>
     <w:multiLevelType w:val="hybridMultilevel"/>
     <w:tmpl w:val="0826DA94"/>
@@ -3476,7 +3667,7 @@
       </w:rPr>
     </w:lvl>
   </w:abstractNum>
-  <w:abstractNum w:abstractNumId="26" w15:restartNumberingAfterBreak="0">
+  <w:abstractNum w:abstractNumId="30" w15:restartNumberingAfterBreak="0">
     <w:nsid w:val="5BB02D3E"/>
     <w:multiLevelType w:val="multilevel"/>
     <w:tmpl w:val="0C07001F"/>
@@ -3562,7 +3753,7 @@
       </w:pPr>
     </w:lvl>
   </w:abstractNum>
-  <w:abstractNum w:abstractNumId="27" w15:restartNumberingAfterBreak="0">
+  <w:abstractNum w:abstractNumId="31" w15:restartNumberingAfterBreak="0">
     <w:nsid w:val="5F0D2E3A"/>
     <w:multiLevelType w:val="hybridMultilevel"/>
     <w:tmpl w:val="560C84F4"/>
@@ -3675,7 +3866,7 @@
       </w:rPr>
     </w:lvl>
   </w:abstractNum>
-  <w:abstractNum w:abstractNumId="28" w15:restartNumberingAfterBreak="0">
+  <w:abstractNum w:abstractNumId="32" w15:restartNumberingAfterBreak="0">
     <w:nsid w:val="61D56326"/>
     <w:multiLevelType w:val="hybridMultilevel"/>
     <w:tmpl w:val="D3F61F64"/>
@@ -3788,7 +3979,7 @@
       </w:rPr>
     </w:lvl>
   </w:abstractNum>
-  <w:abstractNum w:abstractNumId="29" w15:restartNumberingAfterBreak="0">
+  <w:abstractNum w:abstractNumId="33" w15:restartNumberingAfterBreak="0">
     <w:nsid w:val="66B03811"/>
     <w:multiLevelType w:val="multilevel"/>
     <w:tmpl w:val="AD041960"/>
@@ -3874,7 +4065,7 @@
       </w:pPr>
     </w:lvl>
   </w:abstractNum>
-  <w:abstractNum w:abstractNumId="30" w15:restartNumberingAfterBreak="0">
+  <w:abstractNum w:abstractNumId="34" w15:restartNumberingAfterBreak="0">
     <w:nsid w:val="67F86AF1"/>
     <w:multiLevelType w:val="hybridMultilevel"/>
     <w:tmpl w:val="BD723BF4"/>
@@ -3987,7 +4178,7 @@
       </w:rPr>
     </w:lvl>
   </w:abstractNum>
-  <w:abstractNum w:abstractNumId="31" w15:restartNumberingAfterBreak="0">
+  <w:abstractNum w:abstractNumId="35" w15:restartNumberingAfterBreak="0">
     <w:nsid w:val="75631B7F"/>
     <w:multiLevelType w:val="multilevel"/>
     <w:tmpl w:val="0C07001F"/>
@@ -4076,7 +4267,7 @@
       </w:pPr>
     </w:lvl>
   </w:abstractNum>
-  <w:abstractNum w:abstractNumId="32" w15:restartNumberingAfterBreak="0">
+  <w:abstractNum w:abstractNumId="36" w15:restartNumberingAfterBreak="0">
     <w:nsid w:val="75761376"/>
     <w:multiLevelType w:val="hybridMultilevel"/>
     <w:tmpl w:val="8A9643E6"/>
@@ -4162,7 +4353,120 @@
       </w:pPr>
     </w:lvl>
   </w:abstractNum>
-  <w:abstractNum w:abstractNumId="33" w15:restartNumberingAfterBreak="0">
+  <w:abstractNum w:abstractNumId="37" w15:restartNumberingAfterBreak="0">
+    <w:nsid w:val="76D357EF"/>
+    <w:multiLevelType w:val="hybridMultilevel"/>
+    <w:tmpl w:val="8EB2B5E2"/>
+    <w:lvl w:ilvl="0" w:tplc="0C070001">
+      <w:start w:val="1"/>
+      <w:numFmt w:val="bullet"/>
+      <w:lvlText w:val=""/>
+      <w:lvlJc w:val="left"/>
+      <w:pPr>
+        <w:ind w:left="720" w:hanging="360"/>
+      </w:pPr>
+      <w:rPr>
+        <w:rFonts w:ascii="Symbol" w:hAnsi="Symbol" w:hint="default"/>
+      </w:rPr>
+    </w:lvl>
+    <w:lvl w:ilvl="1" w:tplc="0C070003" w:tentative="1">
+      <w:start w:val="1"/>
+      <w:numFmt w:val="bullet"/>
+      <w:lvlText w:val="o"/>
+      <w:lvlJc w:val="left"/>
+      <w:pPr>
+        <w:ind w:left="1440" w:hanging="360"/>
+      </w:pPr>
+      <w:rPr>
+        <w:rFonts w:ascii="Courier New" w:hAnsi="Courier New" w:cs="Courier New" w:hint="default"/>
+      </w:rPr>
+    </w:lvl>
+    <w:lvl w:ilvl="2" w:tplc="0C070005" w:tentative="1">
+      <w:start w:val="1"/>
+      <w:numFmt w:val="bullet"/>
+      <w:lvlText w:val=""/>
+      <w:lvlJc w:val="left"/>
+      <w:pPr>
+        <w:ind w:left="2160" w:hanging="360"/>
+      </w:pPr>
+      <w:rPr>
+        <w:rFonts w:ascii="Wingdings" w:hAnsi="Wingdings" w:hint="default"/>
+      </w:rPr>
+    </w:lvl>
+    <w:lvl w:ilvl="3" w:tplc="0C070001" w:tentative="1">
+      <w:start w:val="1"/>
+      <w:numFmt w:val="bullet"/>
+      <w:lvlText w:val=""/>
+      <w:lvlJc w:val="left"/>
+      <w:pPr>
+        <w:ind w:left="2880" w:hanging="360"/>
+      </w:pPr>
+      <w:rPr>
+        <w:rFonts w:ascii="Symbol" w:hAnsi="Symbol" w:hint="default"/>
+      </w:rPr>
+    </w:lvl>
+    <w:lvl w:ilvl="4" w:tplc="0C070003" w:tentative="1">
+      <w:start w:val="1"/>
+      <w:numFmt w:val="bullet"/>
+      <w:lvlText w:val="o"/>
+      <w:lvlJc w:val="left"/>
+      <w:pPr>
+        <w:ind w:left="3600" w:hanging="360"/>
+      </w:pPr>
+      <w:rPr>
+        <w:rFonts w:ascii="Courier New" w:hAnsi="Courier New" w:cs="Courier New" w:hint="default"/>
+      </w:rPr>
+    </w:lvl>
+    <w:lvl w:ilvl="5" w:tplc="0C070005" w:tentative="1">
+      <w:start w:val="1"/>
+      <w:numFmt w:val="bullet"/>
+      <w:lvlText w:val=""/>
+      <w:lvlJc w:val="left"/>
+      <w:pPr>
+        <w:ind w:left="4320" w:hanging="360"/>
+      </w:pPr>
+      <w:rPr>
+        <w:rFonts w:ascii="Wingdings" w:hAnsi="Wingdings" w:hint="default"/>
+      </w:rPr>
+    </w:lvl>
+    <w:lvl w:ilvl="6" w:tplc="0C070001" w:tentative="1">
+      <w:start w:val="1"/>
+      <w:numFmt w:val="bullet"/>
+      <w:lvlText w:val=""/>
+      <w:lvlJc w:val="left"/>
+      <w:pPr>
+        <w:ind w:left="5040" w:hanging="360"/>
+      </w:pPr>
+      <w:rPr>
+        <w:rFonts w:ascii="Symbol" w:hAnsi="Symbol" w:hint="default"/>
+      </w:rPr>
+    </w:lvl>
+    <w:lvl w:ilvl="7" w:tplc="0C070003" w:tentative="1">
+      <w:start w:val="1"/>
+      <w:numFmt w:val="bullet"/>
+      <w:lvlText w:val="o"/>
+      <w:lvlJc w:val="left"/>
+      <w:pPr>
+        <w:ind w:left="5760" w:hanging="360"/>
+      </w:pPr>
+      <w:rPr>
+        <w:rFonts w:ascii="Courier New" w:hAnsi="Courier New" w:cs="Courier New" w:hint="default"/>
+      </w:rPr>
+    </w:lvl>
+    <w:lvl w:ilvl="8" w:tplc="0C070005" w:tentative="1">
+      <w:start w:val="1"/>
+      <w:numFmt w:val="bullet"/>
+      <w:lvlText w:val=""/>
+      <w:lvlJc w:val="left"/>
+      <w:pPr>
+        <w:ind w:left="6480" w:hanging="360"/>
+      </w:pPr>
+      <w:rPr>
+        <w:rFonts w:ascii="Wingdings" w:hAnsi="Wingdings" w:hint="default"/>
+      </w:rPr>
+    </w:lvl>
+  </w:abstractNum>
+  <w:abstractNum w:abstractNumId="38" w15:restartNumberingAfterBreak="0">
     <w:nsid w:val="7B8F01CA"/>
     <w:multiLevelType w:val="hybridMultilevel"/>
     <w:tmpl w:val="C110044A"/>
@@ -4275,7 +4579,7 @@
       </w:rPr>
     </w:lvl>
   </w:abstractNum>
-  <w:abstractNum w:abstractNumId="34" w15:restartNumberingAfterBreak="0">
+  <w:abstractNum w:abstractNumId="39" w15:restartNumberingAfterBreak="0">
     <w:nsid w:val="7EA607B6"/>
     <w:multiLevelType w:val="hybridMultilevel"/>
     <w:tmpl w:val="2C7AB29A"/>
@@ -4389,73 +4693,73 @@
     </w:lvl>
   </w:abstractNum>
   <w:num w:numId="1">
-    <w:abstractNumId w:val="20"/>
+    <w:abstractNumId w:val="24"/>
   </w:num>
   <w:num w:numId="2">
-    <w:abstractNumId w:val="28"/>
+    <w:abstractNumId w:val="32"/>
   </w:num>
   <w:num w:numId="3">
-    <w:abstractNumId w:val="27"/>
+    <w:abstractNumId w:val="31"/>
   </w:num>
   <w:num w:numId="4">
-    <w:abstractNumId w:val="34"/>
+    <w:abstractNumId w:val="39"/>
   </w:num>
   <w:num w:numId="5">
-    <w:abstractNumId w:val="19"/>
+    <w:abstractNumId w:val="23"/>
   </w:num>
   <w:num w:numId="6">
-    <w:abstractNumId w:val="32"/>
+    <w:abstractNumId w:val="36"/>
   </w:num>
   <w:num w:numId="7">
-    <w:abstractNumId w:val="8"/>
+    <w:abstractNumId w:val="9"/>
   </w:num>
   <w:num w:numId="8">
-    <w:abstractNumId w:val="9"/>
+    <w:abstractNumId w:val="10"/>
   </w:num>
   <w:num w:numId="9">
     <w:abstractNumId w:val="6"/>
   </w:num>
   <w:num w:numId="10">
-    <w:abstractNumId w:val="10"/>
+    <w:abstractNumId w:val="11"/>
   </w:num>
   <w:num w:numId="11">
     <w:abstractNumId w:val="5"/>
   </w:num>
   <w:num w:numId="12">
-    <w:abstractNumId w:val="18"/>
+    <w:abstractNumId w:val="22"/>
   </w:num>
   <w:num w:numId="13">
-    <w:abstractNumId w:val="12"/>
+    <w:abstractNumId w:val="13"/>
   </w:num>
   <w:num w:numId="14">
-    <w:abstractNumId w:val="21"/>
+    <w:abstractNumId w:val="25"/>
   </w:num>
   <w:num w:numId="15">
-    <w:abstractNumId w:val="29"/>
+    <w:abstractNumId w:val="33"/>
   </w:num>
   <w:num w:numId="16">
-    <w:abstractNumId w:val="33"/>
+    <w:abstractNumId w:val="38"/>
   </w:num>
   <w:num w:numId="17">
-    <w:abstractNumId w:val="13"/>
+    <w:abstractNumId w:val="14"/>
   </w:num>
   <w:num w:numId="18">
     <w:abstractNumId w:val="7"/>
   </w:num>
   <w:num w:numId="19">
-    <w:abstractNumId w:val="16"/>
+    <w:abstractNumId w:val="20"/>
   </w:num>
   <w:num w:numId="20">
-    <w:abstractNumId w:val="31"/>
+    <w:abstractNumId w:val="35"/>
   </w:num>
   <w:num w:numId="21">
     <w:abstractNumId w:val="2"/>
   </w:num>
   <w:num w:numId="22">
-    <w:abstractNumId w:val="14"/>
+    <w:abstractNumId w:val="16"/>
   </w:num>
   <w:num w:numId="23">
-    <w:abstractNumId w:val="24"/>
+    <w:abstractNumId w:val="28"/>
   </w:num>
   <w:num w:numId="24">
     <w:abstractNumId w:val="1"/>
@@ -4467,31 +4771,46 @@
     <w:abstractNumId w:val="0"/>
   </w:num>
   <w:num w:numId="27">
-    <w:abstractNumId w:val="26"/>
+    <w:abstractNumId w:val="30"/>
   </w:num>
   <w:num w:numId="28">
-    <w:abstractNumId w:val="11"/>
+    <w:abstractNumId w:val="12"/>
   </w:num>
   <w:num w:numId="29">
     <w:abstractNumId w:val="4"/>
   </w:num>
   <w:num w:numId="30">
+    <w:abstractNumId w:val="21"/>
+  </w:num>
+  <w:num w:numId="31">
     <w:abstractNumId w:val="17"/>
   </w:num>
-  <w:num w:numId="31">
-    <w:abstractNumId w:val="15"/>
-  </w:num>
   <w:num w:numId="32">
-    <w:abstractNumId w:val="22"/>
+    <w:abstractNumId w:val="26"/>
   </w:num>
   <w:num w:numId="33">
-    <w:abstractNumId w:val="25"/>
+    <w:abstractNumId w:val="29"/>
   </w:num>
   <w:num w:numId="34">
-    <w:abstractNumId w:val="30"/>
+    <w:abstractNumId w:val="34"/>
   </w:num>
   <w:num w:numId="35">
-    <w:abstractNumId w:val="23"/>
+    <w:abstractNumId w:val="27"/>
+  </w:num>
+  <w:num w:numId="36">
+    <w:abstractNumId w:val="18"/>
+  </w:num>
+  <w:num w:numId="37">
+    <w:abstractNumId w:val="8"/>
+  </w:num>
+  <w:num w:numId="38">
+    <w:abstractNumId w:val="19"/>
+  </w:num>
+  <w:num w:numId="39">
+    <w:abstractNumId w:val="37"/>
+  </w:num>
+  <w:num w:numId="40">
+    <w:abstractNumId w:val="15"/>
   </w:num>
 </w:numbering>
 </file>
@@ -4894,8 +5213,13 @@
   <w:style w:type="paragraph" w:default="1" w:styleId="Standard">
     <w:name w:val="Normal"/>
     <w:qFormat/>
+    <w:rsid w:val="00A82899"/>
+    <w:pPr>
+      <w:contextualSpacing/>
+    </w:pPr>
     <w:rPr>
-      <w:lang w:val="de-DE"/>
+      <w:sz w:val="28"/>
+      <w:szCs w:val="28"/>
     </w:rPr>
   </w:style>
   <w:style w:type="paragraph" w:styleId="berschrift1">
@@ -4920,7 +5244,6 @@
       <w:color w:val="2F5496" w:themeColor="accent1" w:themeShade="BF"/>
       <w:sz w:val="32"/>
       <w:szCs w:val="32"/>
-      <w:lang w:val="de-AT"/>
     </w:rPr>
   </w:style>
   <w:style w:type="paragraph" w:styleId="berschrift2">
@@ -4948,7 +5271,6 @@
       <w:color w:val="2F5496" w:themeColor="accent1" w:themeShade="BF"/>
       <w:sz w:val="32"/>
       <w:szCs w:val="26"/>
-      <w:lang w:val="de-AT"/>
     </w:rPr>
   </w:style>
   <w:style w:type="paragraph" w:styleId="berschrift3">
@@ -5044,7 +5366,6 @@
     <w:rsid w:val="00F7446F"/>
     <w:pPr>
       <w:ind w:left="720"/>
-      <w:contextualSpacing/>
     </w:pPr>
   </w:style>
   <w:style w:type="character" w:customStyle="1" w:styleId="berschrift3Zchn">
@@ -5146,25 +5467,19 @@
     <w:name w:val="List Bullet 3"/>
     <w:basedOn w:val="Standard"/>
     <w:uiPriority w:val="99"/>
-    <w:semiHidden/>
     <w:unhideWhenUsed/>
     <w:rsid w:val="00DD3178"/>
-    <w:pPr>
-      <w:contextualSpacing/>
-    </w:pPr>
   </w:style>
   <w:style w:type="paragraph" w:styleId="Aufzhlungszeichen2">
     <w:name w:val="List Bullet 2"/>
     <w:basedOn w:val="Standard"/>
     <w:uiPriority w:val="99"/>
-    <w:semiHidden/>
     <w:unhideWhenUsed/>
     <w:rsid w:val="00DD3178"/>
     <w:pPr>
       <w:numPr>
         <w:numId w:val="21"/>
       </w:numPr>
-      <w:contextualSpacing/>
     </w:pPr>
   </w:style>
   <w:style w:type="paragraph" w:styleId="Sprechblasentext">
@@ -5191,9 +5506,6 @@
     <w:semiHidden/>
     <w:unhideWhenUsed/>
     <w:rsid w:val="003A785E"/>
-    <w:pPr>
-      <w:contextualSpacing/>
-    </w:pPr>
   </w:style>
   <w:style w:type="paragraph" w:styleId="Listenfortsetzung4">
     <w:name w:val="List Continue 4"/>
@@ -5205,7 +5517,6 @@
     <w:pPr>
       <w:spacing w:after="120"/>
       <w:ind w:left="1132"/>
-      <w:contextualSpacing/>
     </w:pPr>
   </w:style>
   <w:style w:type="character" w:customStyle="1" w:styleId="SprechblasentextZchn">
@@ -5588,7 +5899,7 @@
 </file>
 
 <file path=customXml/itemProps1.xml><?xml version="1.0" encoding="utf-8"?>
-<ds:datastoreItem xmlns:ds="http://schemas.openxmlformats.org/officeDocument/2006/customXml" ds:itemID="{C0FF401C-F9ED-4153-8778-9BE17EFB284B}">
+<ds:datastoreItem xmlns:ds="http://schemas.openxmlformats.org/officeDocument/2006/customXml" ds:itemID="{3579C721-CD3E-441E-9D78-714CF125E884}">
   <ds:schemaRefs>
     <ds:schemaRef ds:uri="http://schemas.openxmlformats.org/officeDocument/2006/bibliography"/>
   </ds:schemaRefs>

</xml_diff>